<commit_message>
update abstak (lebih rinci)
</commit_message>
<xml_diff>
--- a/abstrak.docx
+++ b/abstrak.docx
@@ -1,28 +1,29 @@
 
 <file path=word/document.xml><?xml version="1.0" encoding="utf-8"?>
-<w:document xmlns:wpc="http://schemas.microsoft.com/office/word/2010/wordprocessingCanvas" xmlns:cx="http://schemas.microsoft.com/office/drawing/2014/chartex" xmlns:cx1="http://schemas.microsoft.com/office/drawing/2015/9/8/chartex" xmlns:cx2="http://schemas.microsoft.com/office/drawing/2015/10/21/chartex" xmlns:cx3="http://schemas.microsoft.com/office/drawing/2016/5/9/chartex" xmlns:cx4="http://schemas.microsoft.com/office/drawing/2016/5/10/chartex" xmlns:cx5="http://schemas.microsoft.com/office/drawing/2016/5/11/chartex" xmlns:cx6="http://schemas.microsoft.com/office/drawing/2016/5/12/chartex" xmlns:cx7="http://schemas.microsoft.com/office/drawing/2016/5/13/chartex" xmlns:cx8="http://schemas.microsoft.com/office/drawing/2016/5/14/chartex" xmlns:mc="http://schemas.openxmlformats.org/markup-compatibility/2006" xmlns:aink="http://schemas.microsoft.com/office/drawing/2016/ink" xmlns:am3d="http://schemas.microsoft.com/office/drawing/2017/model3d" xmlns:o="urn:schemas-microsoft-com:office:office" xmlns:r="http://schemas.openxmlformats.org/officeDocument/2006/relationships" xmlns:m="http://schemas.openxmlformats.org/officeDocument/2006/math" xmlns:v="urn:schemas-microsoft-com:vml" xmlns:wp14="http://schemas.microsoft.com/office/word/2010/wordprocessingDrawing" xmlns:wp="http://schemas.openxmlformats.org/drawingml/2006/wordprocessingDrawing" xmlns:w10="urn:schemas-microsoft-com:office:word" xmlns:w="http://schemas.openxmlformats.org/wordprocessingml/2006/main" xmlns:w14="http://schemas.microsoft.com/office/word/2010/wordml" xmlns:w15="http://schemas.microsoft.com/office/word/2012/wordml" xmlns:w16cex="http://schemas.microsoft.com/office/word/2018/wordml/cex" xmlns:w16cid="http://schemas.microsoft.com/office/word/2016/wordml/cid" xmlns:w16="http://schemas.microsoft.com/office/word/2018/wordml" xmlns:w16se="http://schemas.microsoft.com/office/word/2015/wordml/symex" xmlns:wpg="http://schemas.microsoft.com/office/word/2010/wordprocessingGroup" xmlns:wpi="http://schemas.microsoft.com/office/word/2010/wordprocessingInk" xmlns:wne="http://schemas.microsoft.com/office/word/2006/wordml" xmlns:wps="http://schemas.microsoft.com/office/word/2010/wordprocessingShape" mc:Ignorable="w14 w15 w16se w16cid w16 w16cex wp14">
+<w:document xmlns:wpc="http://schemas.microsoft.com/office/word/2010/wordprocessingCanvas" xmlns:cx="http://schemas.microsoft.com/office/drawing/2014/chartex" xmlns:cx1="http://schemas.microsoft.com/office/drawing/2015/9/8/chartex" xmlns:cx2="http://schemas.microsoft.com/office/drawing/2015/10/21/chartex" xmlns:cx3="http://schemas.microsoft.com/office/drawing/2016/5/9/chartex" xmlns:cx4="http://schemas.microsoft.com/office/drawing/2016/5/10/chartex" xmlns:cx5="http://schemas.microsoft.com/office/drawing/2016/5/11/chartex" xmlns:cx6="http://schemas.microsoft.com/office/drawing/2016/5/12/chartex" xmlns:cx7="http://schemas.microsoft.com/office/drawing/2016/5/13/chartex" xmlns:cx8="http://schemas.microsoft.com/office/drawing/2016/5/14/chartex" xmlns:mc="http://schemas.openxmlformats.org/markup-compatibility/2006" xmlns:aink="http://schemas.microsoft.com/office/drawing/2016/ink" xmlns:am3d="http://schemas.microsoft.com/office/drawing/2017/model3d" xmlns:o="urn:schemas-microsoft-com:office:office" xmlns:r="http://schemas.openxmlformats.org/officeDocument/2006/relationships" xmlns:m="http://schemas.openxmlformats.org/officeDocument/2006/math" xmlns:v="urn:schemas-microsoft-com:vml" xmlns:wp14="http://schemas.microsoft.com/office/word/2010/wordprocessingDrawing" xmlns:wp="http://schemas.openxmlformats.org/drawingml/2006/wordprocessingDrawing" xmlns:w10="urn:schemas-microsoft-com:office:word" xmlns:w="http://schemas.openxmlformats.org/wordprocessingml/2006/main" xmlns:w14="http://schemas.microsoft.com/office/word/2010/wordml" xmlns:w15="http://schemas.microsoft.com/office/word/2012/wordml" xmlns:w16cid="http://schemas.microsoft.com/office/word/2016/wordml/cid" xmlns:w16se="http://schemas.microsoft.com/office/word/2015/wordml/symex" xmlns:wpg="http://schemas.microsoft.com/office/word/2010/wordprocessingGroup" xmlns:wpi="http://schemas.microsoft.com/office/word/2010/wordprocessingInk" xmlns:wne="http://schemas.microsoft.com/office/word/2006/wordml" xmlns:wps="http://schemas.microsoft.com/office/word/2010/wordprocessingShape" mc:Ignorable="w14 w15 w16se w16cid wp14">
   <w:body>
     <w:p>
-      <w:proofErr w:type="spellStart"/>
+      <w:pPr>
+        <w:rPr>
+          <w:rFonts w:ascii="Times New Roman" w:hAnsi="Times New Roman" w:cs="Times New Roman"/>
+        </w:rPr>
+      </w:pPr>
       <w:r>
-        <w:t>Abstraksi</w:t>
-      </w:r>
-      <w:proofErr w:type="spellEnd"/>
-      <w:r>
-        <w:t xml:space="preserve"> </w:t>
-      </w:r>
-      <w:proofErr w:type="spellStart"/>
-      <w:r>
-        <w:t>Kombinasi</w:t>
-      </w:r>
-      <w:proofErr w:type="spellEnd"/>
-      <w:r>
-        <w:t xml:space="preserve"> Item</w:t>
+        <w:rPr>
+          <w:rFonts w:ascii="Times New Roman" w:hAnsi="Times New Roman" w:cs="Times New Roman"/>
+        </w:rPr>
+        <w:t>Abstraksi Kombinasi Item</w:t>
       </w:r>
     </w:p>
     <w:p>
+      <w:pPr>
+        <w:rPr>
+          <w:rFonts w:ascii="Times New Roman" w:hAnsi="Times New Roman" w:cs="Times New Roman"/>
+        </w:rPr>
+      </w:pPr>
       <w:r>
         <w:rPr>
+          <w:rFonts w:ascii="Times New Roman" w:hAnsi="Times New Roman" w:cs="Times New Roman"/>
           <w:noProof/>
         </w:rPr>
         <w:drawing>
@@ -33,370 +34,141 @@
             <wp:cNvGraphicFramePr/>
             <a:graphic xmlns:a="http://schemas.openxmlformats.org/drawingml/2006/main">
               <a:graphicData uri="http://schemas.openxmlformats.org/drawingml/2006/diagram">
-                <dgm:relIds xmlns:dgm="http://schemas.openxmlformats.org/drawingml/2006/diagram" xmlns:r="http://schemas.openxmlformats.org/officeDocument/2006/relationships" r:dm="rId5" r:lo="rId6" r:qs="rId7" r:cs="rId8"/>
+                <dgm:relIds xmlns:dgm="http://schemas.openxmlformats.org/drawingml/2006/diagram" xmlns:r="http://schemas.openxmlformats.org/officeDocument/2006/relationships" r:dm="rId6" r:lo="rId7" r:qs="rId8" r:cs="rId9"/>
               </a:graphicData>
             </a:graphic>
           </wp:inline>
         </w:drawing>
       </w:r>
       <w:r>
+        <w:rPr>
+          <w:rFonts w:ascii="Times New Roman" w:hAnsi="Times New Roman" w:cs="Times New Roman"/>
+        </w:rPr>
         <w:t xml:space="preserve"> Diagrams</w:t>
       </w:r>
       <w:r>
-        <w:t xml:space="preserve"> </w:t>
+        <w:rPr>
+          <w:rFonts w:ascii="Times New Roman" w:hAnsi="Times New Roman" w:cs="Times New Roman"/>
+        </w:rPr>
+        <w:t xml:space="preserve"> kombinasi</w:t>
       </w:r>
-      <w:proofErr w:type="spellStart"/>
       <w:r>
-        <w:t>kombinasi</w:t>
-      </w:r>
-      <w:proofErr w:type="spellEnd"/>
-      <w:r>
+        <w:rPr>
+          <w:rFonts w:ascii="Times New Roman" w:hAnsi="Times New Roman" w:cs="Times New Roman"/>
+        </w:rPr>
         <w:tab/>
         <w:t>level 0</w:t>
       </w:r>
       <w:r>
+        <w:rPr>
+          <w:rFonts w:ascii="Times New Roman" w:hAnsi="Times New Roman" w:cs="Times New Roman"/>
+        </w:rPr>
         <w:tab/>
-        <w:t xml:space="preserve">: </w:t>
-      </w:r>
-      <w:proofErr w:type="spellStart"/>
-      <w:r>
-        <w:t>mamiliki</w:t>
-      </w:r>
-      <w:proofErr w:type="spellEnd"/>
-      <w:r>
-        <w:t xml:space="preserve"> 1 itemset</w:t>
+        <w:t>: mamiliki 1 itemset</w:t>
       </w:r>
     </w:p>
     <w:p>
+      <w:pPr>
+        <w:rPr>
+          <w:rFonts w:ascii="Times New Roman" w:hAnsi="Times New Roman" w:cs="Times New Roman"/>
+        </w:rPr>
+      </w:pPr>
       <w:r>
+        <w:rPr>
+          <w:rFonts w:ascii="Times New Roman" w:hAnsi="Times New Roman" w:cs="Times New Roman"/>
+        </w:rPr>
         <w:tab/>
       </w:r>
       <w:r>
+        <w:rPr>
+          <w:rFonts w:ascii="Times New Roman" w:hAnsi="Times New Roman" w:cs="Times New Roman"/>
+        </w:rPr>
         <w:tab/>
       </w:r>
       <w:r>
+        <w:rPr>
+          <w:rFonts w:ascii="Times New Roman" w:hAnsi="Times New Roman" w:cs="Times New Roman"/>
+        </w:rPr>
         <w:tab/>
-        <w:t xml:space="preserve">Level </w:t>
-      </w:r>
-      <w:proofErr w:type="gramStart"/>
-      <w:r>
-        <w:t>1  :</w:t>
-      </w:r>
-      <w:proofErr w:type="gramEnd"/>
-      <w:r>
-        <w:t xml:space="preserve"> </w:t>
-      </w:r>
-      <w:proofErr w:type="spellStart"/>
-      <w:r>
-        <w:t>memiliki</w:t>
-      </w:r>
-      <w:proofErr w:type="spellEnd"/>
-      <w:r>
-        <w:t xml:space="preserve"> 2 itemset</w:t>
+        <w:t>Level 1  : memiliki 2 itemset</w:t>
       </w:r>
     </w:p>
     <w:p>
+      <w:pPr>
+        <w:rPr>
+          <w:rFonts w:ascii="Times New Roman" w:hAnsi="Times New Roman" w:cs="Times New Roman"/>
+        </w:rPr>
+      </w:pPr>
       <w:r>
+        <w:rPr>
+          <w:rFonts w:ascii="Times New Roman" w:hAnsi="Times New Roman" w:cs="Times New Roman"/>
+        </w:rPr>
         <w:tab/>
       </w:r>
       <w:r>
+        <w:rPr>
+          <w:rFonts w:ascii="Times New Roman" w:hAnsi="Times New Roman" w:cs="Times New Roman"/>
+        </w:rPr>
         <w:tab/>
       </w:r>
       <w:r>
+        <w:rPr>
+          <w:rFonts w:ascii="Times New Roman" w:hAnsi="Times New Roman" w:cs="Times New Roman"/>
+        </w:rPr>
         <w:tab/>
-        <w:t xml:space="preserve">Level </w:t>
-      </w:r>
-      <w:proofErr w:type="gramStart"/>
-      <w:r>
-        <w:t>2</w:t>
-      </w:r>
-      <w:r>
-        <w:t xml:space="preserve">  :</w:t>
-      </w:r>
-      <w:proofErr w:type="gramEnd"/>
-      <w:r>
-        <w:t xml:space="preserve"> </w:t>
-      </w:r>
-      <w:proofErr w:type="spellStart"/>
-      <w:r>
-        <w:t>memiliki</w:t>
-      </w:r>
-      <w:proofErr w:type="spellEnd"/>
-      <w:r>
-        <w:t xml:space="preserve"> </w:t>
-      </w:r>
-      <w:r>
-        <w:t>3</w:t>
-      </w:r>
-      <w:r>
-        <w:t xml:space="preserve"> itemset</w:t>
+        <w:t>Level 2  : memiliki 3 itemset</w:t>
       </w:r>
     </w:p>
     <w:p>
+      <w:pPr>
+        <w:rPr>
+          <w:rFonts w:ascii="Times New Roman" w:hAnsi="Times New Roman" w:cs="Times New Roman"/>
+        </w:rPr>
+      </w:pPr>
       <w:r>
+        <w:rPr>
+          <w:rFonts w:ascii="Times New Roman" w:hAnsi="Times New Roman" w:cs="Times New Roman"/>
+        </w:rPr>
         <w:tab/>
       </w:r>
       <w:r>
+        <w:rPr>
+          <w:rFonts w:ascii="Times New Roman" w:hAnsi="Times New Roman" w:cs="Times New Roman"/>
+        </w:rPr>
         <w:tab/>
       </w:r>
       <w:r>
+        <w:rPr>
+          <w:rFonts w:ascii="Times New Roman" w:hAnsi="Times New Roman" w:cs="Times New Roman"/>
+        </w:rPr>
         <w:tab/>
-        <w:t xml:space="preserve">Level </w:t>
-      </w:r>
-      <w:proofErr w:type="gramStart"/>
-      <w:r>
-        <w:t>3</w:t>
-      </w:r>
-      <w:r>
-        <w:t xml:space="preserve">  :</w:t>
-      </w:r>
-      <w:proofErr w:type="gramEnd"/>
-      <w:r>
-        <w:t xml:space="preserve"> </w:t>
-      </w:r>
-      <w:proofErr w:type="spellStart"/>
-      <w:r>
-        <w:t>memiliki</w:t>
-      </w:r>
-      <w:proofErr w:type="spellEnd"/>
-      <w:r>
-        <w:t xml:space="preserve"> </w:t>
-      </w:r>
-      <w:r>
-        <w:t>4</w:t>
-      </w:r>
-      <w:r>
-        <w:t xml:space="preserve"> itemset</w:t>
+        <w:t>Level 3  : memiliki 4 itemset</w:t>
       </w:r>
     </w:p>
     <w:p>
-      <w:proofErr w:type="spellStart"/>
+      <w:pPr>
+        <w:rPr>
+          <w:rFonts w:ascii="Times New Roman" w:hAnsi="Times New Roman" w:cs="Times New Roman"/>
+        </w:rPr>
+      </w:pPr>
       <w:r>
-        <w:t>Rumus</w:t>
-      </w:r>
-      <w:proofErr w:type="spellEnd"/>
-      <w:r>
-        <w:t xml:space="preserve"> </w:t>
-      </w:r>
-      <w:proofErr w:type="spellStart"/>
-      <w:r>
-        <w:t>kombinasi</w:t>
-      </w:r>
-      <w:proofErr w:type="spellEnd"/>
-      <w:r>
-        <w:t xml:space="preserve"> 2^n-1</w:t>
+        <w:rPr>
+          <w:rFonts w:ascii="Times New Roman" w:hAnsi="Times New Roman" w:cs="Times New Roman"/>
+        </w:rPr>
+        <w:t>Rumus kombinasi 2^n-1</w:t>
       </w:r>
     </w:p>
-    <w:p/>
     <w:p>
+      <w:pPr>
+        <w:rPr>
+          <w:rFonts w:ascii="Times New Roman" w:hAnsi="Times New Roman" w:cs="Times New Roman"/>
+        </w:rPr>
+      </w:pPr>
       <w:r>
-        <w:t xml:space="preserve">1. </w:t>
-      </w:r>
-      <w:proofErr w:type="spellStart"/>
-      <w:r>
-        <w:t>baca</w:t>
-      </w:r>
-      <w:proofErr w:type="spellEnd"/>
-      <w:r>
-        <w:t xml:space="preserve"> file (</w:t>
-      </w:r>
-      <w:proofErr w:type="spellStart"/>
-      <w:r>
-        <w:t>bertipe</w:t>
-      </w:r>
-      <w:proofErr w:type="spellEnd"/>
-      <w:r>
-        <w:t xml:space="preserve"> string)</w:t>
-      </w:r>
-      <w:r>
-        <w:br/>
-        <w:t xml:space="preserve">2. Masukkan </w:t>
-      </w:r>
-      <w:proofErr w:type="spellStart"/>
-      <w:r>
-        <w:t>masing</w:t>
-      </w:r>
-      <w:proofErr w:type="spellEnd"/>
-      <w:r>
-        <w:t xml:space="preserve"> </w:t>
-      </w:r>
-      <w:proofErr w:type="spellStart"/>
-      <w:r>
-        <w:t>masing</w:t>
-      </w:r>
-      <w:proofErr w:type="spellEnd"/>
-      <w:r>
-        <w:t xml:space="preserve"> </w:t>
-      </w:r>
-      <w:proofErr w:type="spellStart"/>
-      <w:r>
-        <w:t>transaksi</w:t>
-      </w:r>
-      <w:proofErr w:type="spellEnd"/>
-      <w:r>
-        <w:t xml:space="preserve"> </w:t>
-      </w:r>
-      <w:proofErr w:type="spellStart"/>
-      <w:r>
-        <w:t>kedalam</w:t>
-      </w:r>
-      <w:proofErr w:type="spellEnd"/>
-      <w:r>
-        <w:t xml:space="preserve"> list</w:t>
-      </w:r>
-      <w:r>
-        <w:br/>
-        <w:t xml:space="preserve">3. </w:t>
-      </w:r>
-      <w:proofErr w:type="spellStart"/>
-      <w:r>
-        <w:t>Kombinasi</w:t>
-      </w:r>
-      <w:proofErr w:type="spellEnd"/>
-      <w:r>
-        <w:t xml:space="preserve"> item </w:t>
-      </w:r>
-      <w:proofErr w:type="spellStart"/>
-      <w:r>
-        <w:t>tersebut</w:t>
-      </w:r>
-      <w:proofErr w:type="spellEnd"/>
-      <w:r>
-        <w:t xml:space="preserve"> </w:t>
-      </w:r>
-      <w:proofErr w:type="spellStart"/>
-      <w:r>
-        <w:t>menggunakan</w:t>
-      </w:r>
-      <w:proofErr w:type="spellEnd"/>
-      <w:r>
-        <w:t xml:space="preserve"> method </w:t>
-      </w:r>
-      <w:r>
-        <w:br/>
-      </w:r>
-      <w:r>
-        <w:t xml:space="preserve">4. </w:t>
-      </w:r>
-      <w:r>
-        <w:t xml:space="preserve">Setelah di </w:t>
-      </w:r>
-      <w:proofErr w:type="spellStart"/>
-      <w:r>
-        <w:t>kombinasi</w:t>
-      </w:r>
-      <w:proofErr w:type="spellEnd"/>
-      <w:r>
-        <w:t xml:space="preserve"> </w:t>
-      </w:r>
-      <w:proofErr w:type="spellStart"/>
-      <w:r>
-        <w:t>hitung</w:t>
-      </w:r>
-      <w:proofErr w:type="spellEnd"/>
-      <w:r>
-        <w:t xml:space="preserve"> </w:t>
-      </w:r>
-      <w:proofErr w:type="spellStart"/>
-      <w:r>
-        <w:t>masing</w:t>
-      </w:r>
-      <w:proofErr w:type="spellEnd"/>
-      <w:r>
-        <w:t xml:space="preserve"> </w:t>
-      </w:r>
-      <w:proofErr w:type="spellStart"/>
-      <w:r>
-        <w:t>masing</w:t>
-      </w:r>
-      <w:proofErr w:type="spellEnd"/>
-      <w:r>
-        <w:t xml:space="preserve"> support yang </w:t>
-      </w:r>
-      <w:proofErr w:type="spellStart"/>
-      <w:r>
-        <w:t>berada</w:t>
-      </w:r>
-      <w:proofErr w:type="spellEnd"/>
-      <w:r>
-        <w:t xml:space="preserve"> pada </w:t>
-      </w:r>
-      <w:proofErr w:type="spellStart"/>
-      <w:r>
-        <w:t>tiap</w:t>
-      </w:r>
-      <w:proofErr w:type="spellEnd"/>
-      <w:r>
-        <w:t xml:space="preserve"> level</w:t>
-      </w:r>
-      <w:r>
-        <w:br/>
-        <w:t xml:space="preserve">5. Masukkan support </w:t>
-      </w:r>
-      <w:proofErr w:type="spellStart"/>
-      <w:r>
-        <w:t>kedalam</w:t>
-      </w:r>
-      <w:proofErr w:type="spellEnd"/>
-      <w:r>
-        <w:t xml:space="preserve"> list pada itemset yang </w:t>
-      </w:r>
-      <w:proofErr w:type="spellStart"/>
-      <w:r>
-        <w:t>dihitung</w:t>
-      </w:r>
-      <w:proofErr w:type="spellEnd"/>
-      <w:r>
-        <w:br/>
-        <w:t xml:space="preserve">6. Setelah </w:t>
-      </w:r>
-      <w:proofErr w:type="spellStart"/>
-      <w:r>
-        <w:t>terhitung</w:t>
-      </w:r>
-      <w:proofErr w:type="spellEnd"/>
-      <w:r>
-        <w:t xml:space="preserve"> </w:t>
-      </w:r>
-      <w:proofErr w:type="spellStart"/>
-      <w:proofErr w:type="gramStart"/>
-      <w:r>
-        <w:t>supportnya,tentukan</w:t>
-      </w:r>
-      <w:proofErr w:type="spellEnd"/>
-      <w:proofErr w:type="gramEnd"/>
-      <w:r>
-        <w:t xml:space="preserve"> Min Support</w:t>
-      </w:r>
-    </w:p>
-    <w:p/>
-    <w:p>
-      <w:r>
-        <w:t xml:space="preserve">Tree dan list yang </w:t>
-      </w:r>
-      <w:proofErr w:type="spellStart"/>
-      <w:r>
-        <w:t>akan</w:t>
-      </w:r>
-      <w:proofErr w:type="spellEnd"/>
-      <w:r>
-        <w:t xml:space="preserve"> </w:t>
-      </w:r>
-      <w:proofErr w:type="spellStart"/>
-      <w:r>
-        <w:t>dibuat</w:t>
-      </w:r>
-      <w:proofErr w:type="spellEnd"/>
-      <w:r>
-        <w:t xml:space="preserve"> juga </w:t>
-      </w:r>
-      <w:proofErr w:type="spellStart"/>
-      <w:r>
-        <w:t>berukuran</w:t>
-      </w:r>
-      <w:proofErr w:type="spellEnd"/>
-      <w:r>
-        <w:t xml:space="preserve"> 2^n-1</w:t>
+        <w:rPr>
+          <w:rFonts w:ascii="Times New Roman" w:hAnsi="Times New Roman" w:cs="Times New Roman"/>
+        </w:rPr>
+        <w:t>Tree dan list yang akan dibuat juga berukuran 2^n-1</w:t>
       </w:r>
     </w:p>
     <w:tbl>
@@ -415,7 +187,15 @@
             <w:tcW w:w="4675" w:type="dxa"/>
           </w:tcPr>
           <w:p>
+            <w:pPr>
+              <w:rPr>
+                <w:rFonts w:ascii="Times New Roman" w:hAnsi="Times New Roman" w:cs="Times New Roman"/>
+              </w:rPr>
+            </w:pPr>
             <w:r>
+              <w:rPr>
+                <w:rFonts w:ascii="Times New Roman" w:hAnsi="Times New Roman" w:cs="Times New Roman"/>
+              </w:rPr>
               <w:t>Item</w:t>
             </w:r>
           </w:p>
@@ -425,7 +205,15 @@
             <w:tcW w:w="4675" w:type="dxa"/>
           </w:tcPr>
           <w:p>
+            <w:pPr>
+              <w:rPr>
+                <w:rFonts w:ascii="Times New Roman" w:hAnsi="Times New Roman" w:cs="Times New Roman"/>
+              </w:rPr>
+            </w:pPr>
             <w:r>
+              <w:rPr>
+                <w:rFonts w:ascii="Times New Roman" w:hAnsi="Times New Roman" w:cs="Times New Roman"/>
+              </w:rPr>
               <w:t>Support</w:t>
             </w:r>
           </w:p>
@@ -437,7 +225,15 @@
             <w:tcW w:w="4675" w:type="dxa"/>
           </w:tcPr>
           <w:p>
+            <w:pPr>
+              <w:rPr>
+                <w:rFonts w:ascii="Times New Roman" w:hAnsi="Times New Roman" w:cs="Times New Roman"/>
+              </w:rPr>
+            </w:pPr>
             <w:r>
+              <w:rPr>
+                <w:rFonts w:ascii="Times New Roman" w:hAnsi="Times New Roman" w:cs="Times New Roman"/>
+              </w:rPr>
               <w:t>Susu</w:t>
             </w:r>
           </w:p>
@@ -446,7 +242,13 @@
           <w:tcPr>
             <w:tcW w:w="4675" w:type="dxa"/>
           </w:tcPr>
-          <w:p/>
+          <w:p>
+            <w:pPr>
+              <w:rPr>
+                <w:rFonts w:ascii="Times New Roman" w:hAnsi="Times New Roman" w:cs="Times New Roman"/>
+              </w:rPr>
+            </w:pPr>
+          </w:p>
         </w:tc>
       </w:tr>
       <w:tr>
@@ -455,7 +257,15 @@
             <w:tcW w:w="4675" w:type="dxa"/>
           </w:tcPr>
           <w:p>
+            <w:pPr>
+              <w:rPr>
+                <w:rFonts w:ascii="Times New Roman" w:hAnsi="Times New Roman" w:cs="Times New Roman"/>
+              </w:rPr>
+            </w:pPr>
             <w:r>
+              <w:rPr>
+                <w:rFonts w:ascii="Times New Roman" w:hAnsi="Times New Roman" w:cs="Times New Roman"/>
+              </w:rPr>
               <w:t>Roti</w:t>
             </w:r>
           </w:p>
@@ -464,7 +274,13 @@
           <w:tcPr>
             <w:tcW w:w="4675" w:type="dxa"/>
           </w:tcPr>
-          <w:p/>
+          <w:p>
+            <w:pPr>
+              <w:rPr>
+                <w:rFonts w:ascii="Times New Roman" w:hAnsi="Times New Roman" w:cs="Times New Roman"/>
+              </w:rPr>
+            </w:pPr>
+          </w:p>
         </w:tc>
       </w:tr>
       <w:tr>
@@ -473,18 +289,30 @@
             <w:tcW w:w="4675" w:type="dxa"/>
           </w:tcPr>
           <w:p>
-            <w:proofErr w:type="spellStart"/>
+            <w:pPr>
+              <w:rPr>
+                <w:rFonts w:ascii="Times New Roman" w:hAnsi="Times New Roman" w:cs="Times New Roman"/>
+              </w:rPr>
+            </w:pPr>
             <w:r>
+              <w:rPr>
+                <w:rFonts w:ascii="Times New Roman" w:hAnsi="Times New Roman" w:cs="Times New Roman"/>
+              </w:rPr>
               <w:t>Keju</w:t>
             </w:r>
-            <w:proofErr w:type="spellEnd"/>
           </w:p>
         </w:tc>
         <w:tc>
           <w:tcPr>
             <w:tcW w:w="4675" w:type="dxa"/>
           </w:tcPr>
-          <w:p/>
+          <w:p>
+            <w:pPr>
+              <w:rPr>
+                <w:rFonts w:ascii="Times New Roman" w:hAnsi="Times New Roman" w:cs="Times New Roman"/>
+              </w:rPr>
+            </w:pPr>
+          </w:p>
         </w:tc>
       </w:tr>
       <w:tr>
@@ -493,18 +321,30 @@
             <w:tcW w:w="4675" w:type="dxa"/>
           </w:tcPr>
           <w:p>
-            <w:proofErr w:type="spellStart"/>
+            <w:pPr>
+              <w:rPr>
+                <w:rFonts w:ascii="Times New Roman" w:hAnsi="Times New Roman" w:cs="Times New Roman"/>
+              </w:rPr>
+            </w:pPr>
             <w:r>
+              <w:rPr>
+                <w:rFonts w:ascii="Times New Roman" w:hAnsi="Times New Roman" w:cs="Times New Roman"/>
+              </w:rPr>
               <w:t>Coklat</w:t>
             </w:r>
-            <w:proofErr w:type="spellEnd"/>
           </w:p>
         </w:tc>
         <w:tc>
           <w:tcPr>
             <w:tcW w:w="4675" w:type="dxa"/>
           </w:tcPr>
-          <w:p/>
+          <w:p>
+            <w:pPr>
+              <w:rPr>
+                <w:rFonts w:ascii="Times New Roman" w:hAnsi="Times New Roman" w:cs="Times New Roman"/>
+              </w:rPr>
+            </w:pPr>
+          </w:p>
         </w:tc>
       </w:tr>
       <w:tr>
@@ -513,20 +353,30 @@
             <w:tcW w:w="4675" w:type="dxa"/>
           </w:tcPr>
           <w:p>
-            <w:proofErr w:type="spellStart"/>
-            <w:proofErr w:type="gramStart"/>
+            <w:pPr>
+              <w:rPr>
+                <w:rFonts w:ascii="Times New Roman" w:hAnsi="Times New Roman" w:cs="Times New Roman"/>
+              </w:rPr>
+            </w:pPr>
             <w:r>
+              <w:rPr>
+                <w:rFonts w:ascii="Times New Roman" w:hAnsi="Times New Roman" w:cs="Times New Roman"/>
+              </w:rPr>
               <w:t>Susu,keju</w:t>
             </w:r>
-            <w:proofErr w:type="spellEnd"/>
-            <w:proofErr w:type="gramEnd"/>
           </w:p>
         </w:tc>
         <w:tc>
           <w:tcPr>
             <w:tcW w:w="4675" w:type="dxa"/>
           </w:tcPr>
-          <w:p/>
+          <w:p>
+            <w:pPr>
+              <w:rPr>
+                <w:rFonts w:ascii="Times New Roman" w:hAnsi="Times New Roman" w:cs="Times New Roman"/>
+              </w:rPr>
+            </w:pPr>
+          </w:p>
         </w:tc>
       </w:tr>
       <w:tr>
@@ -535,21 +385,30 @@
             <w:tcW w:w="4675" w:type="dxa"/>
           </w:tcPr>
           <w:p>
-            <w:proofErr w:type="spellStart"/>
-            <w:proofErr w:type="gramStart"/>
+            <w:pPr>
+              <w:rPr>
+                <w:rFonts w:ascii="Times New Roman" w:hAnsi="Times New Roman" w:cs="Times New Roman"/>
+              </w:rPr>
+            </w:pPr>
             <w:r>
-              <w:lastRenderedPageBreak/>
+              <w:rPr>
+                <w:rFonts w:ascii="Times New Roman" w:hAnsi="Times New Roman" w:cs="Times New Roman"/>
+              </w:rPr>
               <w:t>Susu,roti</w:t>
             </w:r>
-            <w:proofErr w:type="spellEnd"/>
-            <w:proofErr w:type="gramEnd"/>
           </w:p>
         </w:tc>
         <w:tc>
           <w:tcPr>
             <w:tcW w:w="4675" w:type="dxa"/>
           </w:tcPr>
-          <w:p/>
+          <w:p>
+            <w:pPr>
+              <w:rPr>
+                <w:rFonts w:ascii="Times New Roman" w:hAnsi="Times New Roman" w:cs="Times New Roman"/>
+              </w:rPr>
+            </w:pPr>
+          </w:p>
         </w:tc>
       </w:tr>
       <w:tr>
@@ -558,20 +417,30 @@
             <w:tcW w:w="4675" w:type="dxa"/>
           </w:tcPr>
           <w:p>
-            <w:proofErr w:type="spellStart"/>
-            <w:proofErr w:type="gramStart"/>
+            <w:pPr>
+              <w:rPr>
+                <w:rFonts w:ascii="Times New Roman" w:hAnsi="Times New Roman" w:cs="Times New Roman"/>
+              </w:rPr>
+            </w:pPr>
             <w:r>
+              <w:rPr>
+                <w:rFonts w:ascii="Times New Roman" w:hAnsi="Times New Roman" w:cs="Times New Roman"/>
+              </w:rPr>
               <w:t>Susu,coklat</w:t>
             </w:r>
-            <w:proofErr w:type="spellEnd"/>
-            <w:proofErr w:type="gramEnd"/>
           </w:p>
         </w:tc>
         <w:tc>
           <w:tcPr>
             <w:tcW w:w="4675" w:type="dxa"/>
           </w:tcPr>
-          <w:p/>
+          <w:p>
+            <w:pPr>
+              <w:rPr>
+                <w:rFonts w:ascii="Times New Roman" w:hAnsi="Times New Roman" w:cs="Times New Roman"/>
+              </w:rPr>
+            </w:pPr>
+          </w:p>
         </w:tc>
       </w:tr>
       <w:tr>
@@ -580,20 +449,30 @@
             <w:tcW w:w="4675" w:type="dxa"/>
           </w:tcPr>
           <w:p>
-            <w:proofErr w:type="spellStart"/>
-            <w:proofErr w:type="gramStart"/>
+            <w:pPr>
+              <w:rPr>
+                <w:rFonts w:ascii="Times New Roman" w:hAnsi="Times New Roman" w:cs="Times New Roman"/>
+              </w:rPr>
+            </w:pPr>
             <w:r>
+              <w:rPr>
+                <w:rFonts w:ascii="Times New Roman" w:hAnsi="Times New Roman" w:cs="Times New Roman"/>
+              </w:rPr>
               <w:t>Roti,keju</w:t>
             </w:r>
-            <w:proofErr w:type="spellEnd"/>
-            <w:proofErr w:type="gramEnd"/>
           </w:p>
         </w:tc>
         <w:tc>
           <w:tcPr>
             <w:tcW w:w="4675" w:type="dxa"/>
           </w:tcPr>
-          <w:p/>
+          <w:p>
+            <w:pPr>
+              <w:rPr>
+                <w:rFonts w:ascii="Times New Roman" w:hAnsi="Times New Roman" w:cs="Times New Roman"/>
+              </w:rPr>
+            </w:pPr>
+          </w:p>
         </w:tc>
       </w:tr>
       <w:tr>
@@ -602,20 +481,30 @@
             <w:tcW w:w="4675" w:type="dxa"/>
           </w:tcPr>
           <w:p>
-            <w:proofErr w:type="spellStart"/>
-            <w:proofErr w:type="gramStart"/>
+            <w:pPr>
+              <w:rPr>
+                <w:rFonts w:ascii="Times New Roman" w:hAnsi="Times New Roman" w:cs="Times New Roman"/>
+              </w:rPr>
+            </w:pPr>
             <w:r>
+              <w:rPr>
+                <w:rFonts w:ascii="Times New Roman" w:hAnsi="Times New Roman" w:cs="Times New Roman"/>
+              </w:rPr>
               <w:t>Roti,coklat</w:t>
             </w:r>
-            <w:proofErr w:type="spellEnd"/>
-            <w:proofErr w:type="gramEnd"/>
           </w:p>
         </w:tc>
         <w:tc>
           <w:tcPr>
             <w:tcW w:w="4675" w:type="dxa"/>
           </w:tcPr>
-          <w:p/>
+          <w:p>
+            <w:pPr>
+              <w:rPr>
+                <w:rFonts w:ascii="Times New Roman" w:hAnsi="Times New Roman" w:cs="Times New Roman"/>
+              </w:rPr>
+            </w:pPr>
+          </w:p>
         </w:tc>
       </w:tr>
       <w:tr>
@@ -624,20 +513,30 @@
             <w:tcW w:w="4675" w:type="dxa"/>
           </w:tcPr>
           <w:p>
-            <w:proofErr w:type="spellStart"/>
-            <w:proofErr w:type="gramStart"/>
+            <w:pPr>
+              <w:rPr>
+                <w:rFonts w:ascii="Times New Roman" w:hAnsi="Times New Roman" w:cs="Times New Roman"/>
+              </w:rPr>
+            </w:pPr>
             <w:r>
+              <w:rPr>
+                <w:rFonts w:ascii="Times New Roman" w:hAnsi="Times New Roman" w:cs="Times New Roman"/>
+              </w:rPr>
               <w:t>Keju,coklat</w:t>
             </w:r>
-            <w:proofErr w:type="spellEnd"/>
-            <w:proofErr w:type="gramEnd"/>
           </w:p>
         </w:tc>
         <w:tc>
           <w:tcPr>
             <w:tcW w:w="4675" w:type="dxa"/>
           </w:tcPr>
-          <w:p/>
+          <w:p>
+            <w:pPr>
+              <w:rPr>
+                <w:rFonts w:ascii="Times New Roman" w:hAnsi="Times New Roman" w:cs="Times New Roman"/>
+              </w:rPr>
+            </w:pPr>
+          </w:p>
         </w:tc>
       </w:tr>
       <w:tr>
@@ -646,23 +545,30 @@
             <w:tcW w:w="4675" w:type="dxa"/>
           </w:tcPr>
           <w:p>
-            <w:proofErr w:type="spellStart"/>
-            <w:proofErr w:type="gramStart"/>
+            <w:pPr>
+              <w:rPr>
+                <w:rFonts w:ascii="Times New Roman" w:hAnsi="Times New Roman" w:cs="Times New Roman"/>
+              </w:rPr>
+            </w:pPr>
             <w:r>
-              <w:t>Susu,roti</w:t>
+              <w:rPr>
+                <w:rFonts w:ascii="Times New Roman" w:hAnsi="Times New Roman" w:cs="Times New Roman"/>
+              </w:rPr>
+              <w:t>Susu,roti,keju</w:t>
             </w:r>
-            <w:proofErr w:type="gramEnd"/>
-            <w:r>
-              <w:t>,keju</w:t>
-            </w:r>
-            <w:proofErr w:type="spellEnd"/>
           </w:p>
         </w:tc>
         <w:tc>
           <w:tcPr>
             <w:tcW w:w="4675" w:type="dxa"/>
           </w:tcPr>
-          <w:p/>
+          <w:p>
+            <w:pPr>
+              <w:rPr>
+                <w:rFonts w:ascii="Times New Roman" w:hAnsi="Times New Roman" w:cs="Times New Roman"/>
+              </w:rPr>
+            </w:pPr>
+          </w:p>
         </w:tc>
       </w:tr>
       <w:tr>
@@ -671,23 +577,30 @@
             <w:tcW w:w="4675" w:type="dxa"/>
           </w:tcPr>
           <w:p>
-            <w:proofErr w:type="spellStart"/>
-            <w:proofErr w:type="gramStart"/>
+            <w:pPr>
+              <w:rPr>
+                <w:rFonts w:ascii="Times New Roman" w:hAnsi="Times New Roman" w:cs="Times New Roman"/>
+              </w:rPr>
+            </w:pPr>
             <w:r>
-              <w:t>Susu,roti</w:t>
+              <w:rPr>
+                <w:rFonts w:ascii="Times New Roman" w:hAnsi="Times New Roman" w:cs="Times New Roman"/>
+              </w:rPr>
+              <w:t>Susu,roti,coklat</w:t>
             </w:r>
-            <w:proofErr w:type="gramEnd"/>
-            <w:r>
-              <w:t>,coklat</w:t>
-            </w:r>
-            <w:proofErr w:type="spellEnd"/>
           </w:p>
         </w:tc>
         <w:tc>
           <w:tcPr>
             <w:tcW w:w="4675" w:type="dxa"/>
           </w:tcPr>
-          <w:p/>
+          <w:p>
+            <w:pPr>
+              <w:rPr>
+                <w:rFonts w:ascii="Times New Roman" w:hAnsi="Times New Roman" w:cs="Times New Roman"/>
+              </w:rPr>
+            </w:pPr>
+          </w:p>
         </w:tc>
       </w:tr>
       <w:tr>
@@ -696,23 +609,30 @@
             <w:tcW w:w="4675" w:type="dxa"/>
           </w:tcPr>
           <w:p>
-            <w:proofErr w:type="spellStart"/>
-            <w:proofErr w:type="gramStart"/>
+            <w:pPr>
+              <w:rPr>
+                <w:rFonts w:ascii="Times New Roman" w:hAnsi="Times New Roman" w:cs="Times New Roman"/>
+              </w:rPr>
+            </w:pPr>
             <w:r>
-              <w:t>Susu,coklat</w:t>
+              <w:rPr>
+                <w:rFonts w:ascii="Times New Roman" w:hAnsi="Times New Roman" w:cs="Times New Roman"/>
+              </w:rPr>
+              <w:t>Susu,coklat,keju</w:t>
             </w:r>
-            <w:proofErr w:type="gramEnd"/>
-            <w:r>
-              <w:t>,keju</w:t>
-            </w:r>
-            <w:proofErr w:type="spellEnd"/>
           </w:p>
         </w:tc>
         <w:tc>
           <w:tcPr>
             <w:tcW w:w="4675" w:type="dxa"/>
           </w:tcPr>
-          <w:p/>
+          <w:p>
+            <w:pPr>
+              <w:rPr>
+                <w:rFonts w:ascii="Times New Roman" w:hAnsi="Times New Roman" w:cs="Times New Roman"/>
+              </w:rPr>
+            </w:pPr>
+          </w:p>
         </w:tc>
       </w:tr>
       <w:tr>
@@ -721,23 +641,30 @@
             <w:tcW w:w="4675" w:type="dxa"/>
           </w:tcPr>
           <w:p>
-            <w:proofErr w:type="spellStart"/>
-            <w:proofErr w:type="gramStart"/>
+            <w:pPr>
+              <w:rPr>
+                <w:rFonts w:ascii="Times New Roman" w:hAnsi="Times New Roman" w:cs="Times New Roman"/>
+              </w:rPr>
+            </w:pPr>
             <w:r>
-              <w:t>Coklat,keju</w:t>
+              <w:rPr>
+                <w:rFonts w:ascii="Times New Roman" w:hAnsi="Times New Roman" w:cs="Times New Roman"/>
+              </w:rPr>
+              <w:t>Coklat,keju,susu</w:t>
             </w:r>
-            <w:proofErr w:type="gramEnd"/>
-            <w:r>
-              <w:t>,susu</w:t>
-            </w:r>
-            <w:proofErr w:type="spellEnd"/>
           </w:p>
         </w:tc>
         <w:tc>
           <w:tcPr>
             <w:tcW w:w="4675" w:type="dxa"/>
           </w:tcPr>
-          <w:p/>
+          <w:p>
+            <w:pPr>
+              <w:rPr>
+                <w:rFonts w:ascii="Times New Roman" w:hAnsi="Times New Roman" w:cs="Times New Roman"/>
+              </w:rPr>
+            </w:pPr>
+          </w:p>
         </w:tc>
       </w:tr>
       <w:tr>
@@ -746,29 +673,1144 @@
             <w:tcW w:w="4675" w:type="dxa"/>
           </w:tcPr>
           <w:p>
-            <w:proofErr w:type="spellStart"/>
-            <w:proofErr w:type="gramStart"/>
+            <w:pPr>
+              <w:rPr>
+                <w:rFonts w:ascii="Times New Roman" w:hAnsi="Times New Roman" w:cs="Times New Roman"/>
+              </w:rPr>
+            </w:pPr>
             <w:r>
-              <w:t>susu,coklat</w:t>
+              <w:rPr>
+                <w:rFonts w:ascii="Times New Roman" w:hAnsi="Times New Roman" w:cs="Times New Roman"/>
+              </w:rPr>
+              <w:t>susu,coklat,keju,roti</w:t>
             </w:r>
-            <w:proofErr w:type="gramEnd"/>
-            <w:r>
-              <w:t>,keju,roti</w:t>
-            </w:r>
-            <w:proofErr w:type="spellEnd"/>
           </w:p>
         </w:tc>
         <w:tc>
           <w:tcPr>
             <w:tcW w:w="4675" w:type="dxa"/>
           </w:tcPr>
-          <w:p/>
+          <w:p>
+            <w:pPr>
+              <w:rPr>
+                <w:rFonts w:ascii="Times New Roman" w:hAnsi="Times New Roman" w:cs="Times New Roman"/>
+              </w:rPr>
+            </w:pPr>
+          </w:p>
         </w:tc>
       </w:tr>
     </w:tbl>
-    <w:p/>
-    <w:p/>
-    <w:p/>
+    <w:p>
+      <w:pPr>
+        <w:rPr>
+          <w:rFonts w:ascii="Times New Roman" w:hAnsi="Times New Roman" w:cs="Times New Roman"/>
+        </w:rPr>
+      </w:pPr>
+    </w:p>
+    <w:p>
+      <w:pPr>
+        <w:rPr>
+          <w:rFonts w:ascii="Times New Roman" w:hAnsi="Times New Roman" w:cs="Times New Roman"/>
+        </w:rPr>
+      </w:pPr>
+      <w:r>
+        <w:rPr>
+          <w:rFonts w:ascii="Times New Roman" w:hAnsi="Times New Roman" w:cs="Times New Roman"/>
+        </w:rPr>
+        <w:lastRenderedPageBreak/>
+        <w:t>Tahap kerja:</w:t>
+      </w:r>
+    </w:p>
+    <w:p>
+      <w:pPr>
+        <w:pStyle w:val="ListParagraph"/>
+        <w:numPr>
+          <w:ilvl w:val="0"/>
+          <w:numId w:val="1"/>
+        </w:numPr>
+        <w:rPr>
+          <w:rFonts w:ascii="Times New Roman" w:hAnsi="Times New Roman" w:cs="Times New Roman"/>
+        </w:rPr>
+      </w:pPr>
+      <w:r>
+        <w:rPr>
+          <w:rFonts w:ascii="Times New Roman" w:hAnsi="Times New Roman" w:cs="Times New Roman"/>
+        </w:rPr>
+        <w:t>baca file (bertipe string)</w:t>
+      </w:r>
+      <w:r>
+        <w:rPr>
+          <w:rFonts w:ascii="Times New Roman" w:hAnsi="Times New Roman" w:cs="Times New Roman"/>
+        </w:rPr>
+        <w:t xml:space="preserve"> -&gt; </w:t>
+      </w:r>
+      <w:r>
+        <w:rPr>
+          <w:rFonts w:ascii="Times New Roman" w:hAnsi="Times New Roman" w:cs="Times New Roman"/>
+          <w:b/>
+          <w:bCs/>
+        </w:rPr>
+        <w:t>pengerjaan terakhir setelah code berjalan dengan baik</w:t>
+      </w:r>
+    </w:p>
+    <w:p>
+      <w:pPr>
+        <w:pStyle w:val="ListParagraph"/>
+        <w:numPr>
+          <w:ilvl w:val="0"/>
+          <w:numId w:val="2"/>
+        </w:numPr>
+        <w:rPr>
+          <w:rFonts w:ascii="Times New Roman" w:hAnsi="Times New Roman" w:cs="Times New Roman"/>
+        </w:rPr>
+      </w:pPr>
+      <w:r>
+        <w:rPr>
+          <w:rFonts w:ascii="Times New Roman" w:hAnsi="Times New Roman" w:cs="Times New Roman"/>
+        </w:rPr>
+        <w:t>file baris pertama akan berisi nama barang apa saja yang tersedia, baris selanjutnya adalah rincian setiap transaksi (baris 2 = T1, baris 3 = T2 dan seterusnya)</w:t>
+      </w:r>
+    </w:p>
+    <w:p>
+      <w:pPr>
+        <w:pStyle w:val="ListParagraph"/>
+        <w:numPr>
+          <w:ilvl w:val="0"/>
+          <w:numId w:val="2"/>
+        </w:numPr>
+        <w:rPr>
+          <w:rFonts w:ascii="Times New Roman" w:hAnsi="Times New Roman" w:cs="Times New Roman"/>
+        </w:rPr>
+      </w:pPr>
+      <w:r>
+        <w:rPr>
+          <w:rFonts w:ascii="Times New Roman" w:hAnsi="Times New Roman" w:cs="Times New Roman"/>
+        </w:rPr>
+        <w:t>nama barang yang dijual akan di tampbung di array of array of char (aray of string)</w:t>
+      </w:r>
+    </w:p>
+    <w:p>
+      <w:pPr>
+        <w:pStyle w:val="ListParagraph"/>
+        <w:ind w:left="1080"/>
+        <w:rPr>
+          <w:rFonts w:ascii="Times New Roman" w:hAnsi="Times New Roman" w:cs="Times New Roman"/>
+        </w:rPr>
+      </w:pPr>
+      <w:r>
+        <w:rPr>
+          <w:rFonts w:ascii="Times New Roman" w:hAnsi="Times New Roman" w:cs="Times New Roman"/>
+        </w:rPr>
+        <w:t>gambaran:</w:t>
+      </w:r>
+    </w:p>
+    <w:p>
+      <w:pPr>
+        <w:pStyle w:val="ListParagraph"/>
+        <w:ind w:left="1080"/>
+        <w:rPr>
+          <w:rFonts w:ascii="Consolas" w:hAnsi="Consolas" w:cs="Times New Roman"/>
+          <w:sz w:val="20"/>
+          <w:szCs w:val="20"/>
+        </w:rPr>
+      </w:pPr>
+      <w:r>
+        <w:rPr>
+          <w:rFonts w:ascii="Consolas" w:hAnsi="Consolas" w:cs="Times New Roman"/>
+          <w:sz w:val="20"/>
+          <w:szCs w:val="20"/>
+        </w:rPr>
+        <w:t>typedef struct {</w:t>
+      </w:r>
+    </w:p>
+    <w:p>
+      <w:pPr>
+        <w:pStyle w:val="ListParagraph"/>
+        <w:ind w:left="1080"/>
+        <w:rPr>
+          <w:rFonts w:ascii="Consolas" w:hAnsi="Consolas" w:cs="Times New Roman"/>
+          <w:sz w:val="20"/>
+          <w:szCs w:val="20"/>
+        </w:rPr>
+      </w:pPr>
+      <w:r>
+        <w:rPr>
+          <w:rFonts w:ascii="Consolas" w:hAnsi="Consolas" w:cs="Times New Roman"/>
+          <w:sz w:val="20"/>
+          <w:szCs w:val="20"/>
+        </w:rPr>
+        <w:tab/>
+        <w:t>char * namaBarang;</w:t>
+      </w:r>
+    </w:p>
+    <w:p>
+      <w:pPr>
+        <w:pStyle w:val="ListParagraph"/>
+        <w:ind w:left="1080"/>
+        <w:rPr>
+          <w:rFonts w:ascii="Consolas" w:hAnsi="Consolas" w:cs="Times New Roman"/>
+          <w:sz w:val="20"/>
+          <w:szCs w:val="20"/>
+        </w:rPr>
+      </w:pPr>
+      <w:r>
+        <w:rPr>
+          <w:rFonts w:ascii="Consolas" w:hAnsi="Consolas" w:cs="Times New Roman"/>
+          <w:sz w:val="20"/>
+          <w:szCs w:val="20"/>
+        </w:rPr>
+        <w:t>} list;</w:t>
+      </w:r>
+    </w:p>
+    <w:p>
+      <w:pPr>
+        <w:pStyle w:val="ListParagraph"/>
+        <w:ind w:left="1080"/>
+        <w:rPr>
+          <w:rFonts w:ascii="Consolas" w:hAnsi="Consolas" w:cs="Times New Roman"/>
+          <w:sz w:val="20"/>
+          <w:szCs w:val="20"/>
+        </w:rPr>
+      </w:pPr>
+    </w:p>
+    <w:p>
+      <w:pPr>
+        <w:pStyle w:val="ListParagraph"/>
+        <w:ind w:left="1080"/>
+        <w:rPr>
+          <w:rFonts w:ascii="Consolas" w:hAnsi="Consolas" w:cs="Times New Roman"/>
+          <w:sz w:val="20"/>
+          <w:szCs w:val="20"/>
+        </w:rPr>
+      </w:pPr>
+      <w:r>
+        <w:rPr>
+          <w:rFonts w:ascii="Consolas" w:hAnsi="Consolas" w:cs="Times New Roman"/>
+          <w:sz w:val="20"/>
+          <w:szCs w:val="20"/>
+        </w:rPr>
+        <w:t>//deklarasi</w:t>
+      </w:r>
+    </w:p>
+    <w:p>
+      <w:pPr>
+        <w:pStyle w:val="ListParagraph"/>
+        <w:ind w:left="1080"/>
+        <w:rPr>
+          <w:rFonts w:ascii="Consolas" w:hAnsi="Consolas" w:cs="Times New Roman"/>
+          <w:sz w:val="20"/>
+          <w:szCs w:val="20"/>
+        </w:rPr>
+      </w:pPr>
+      <w:r>
+        <w:rPr>
+          <w:rFonts w:ascii="Consolas" w:hAnsi="Consolas" w:cs="Times New Roman"/>
+          <w:sz w:val="20"/>
+          <w:szCs w:val="20"/>
+        </w:rPr>
+        <w:t xml:space="preserve">list </w:t>
+      </w:r>
+      <w:r>
+        <w:rPr>
+          <w:rFonts w:ascii="Consolas" w:hAnsi="Consolas" w:cs="Times New Roman"/>
+          <w:sz w:val="20"/>
+          <w:szCs w:val="20"/>
+        </w:rPr>
+        <w:t>barang</w:t>
+      </w:r>
+      <w:r>
+        <w:rPr>
+          <w:rFonts w:ascii="Consolas" w:hAnsi="Consolas" w:cs="Times New Roman"/>
+          <w:sz w:val="20"/>
+          <w:szCs w:val="20"/>
+        </w:rPr>
+        <w:t>[jml barang]</w:t>
+      </w:r>
+    </w:p>
+    <w:p>
+      <w:pPr>
+        <w:pStyle w:val="ListParagraph"/>
+        <w:ind w:left="1080"/>
+        <w:rPr>
+          <w:rFonts w:ascii="Consolas" w:hAnsi="Consolas" w:cs="Times New Roman"/>
+        </w:rPr>
+      </w:pPr>
+    </w:p>
+    <w:p>
+      <w:pPr>
+        <w:pStyle w:val="ListParagraph"/>
+        <w:ind w:left="1080"/>
+        <w:rPr>
+          <w:rFonts w:ascii="Times New Roman" w:hAnsi="Times New Roman" w:cs="Times New Roman"/>
+        </w:rPr>
+      </w:pPr>
+      <w:r>
+        <w:rPr>
+          <w:rFonts w:ascii="Times New Roman" w:hAnsi="Times New Roman" w:cs="Times New Roman"/>
+        </w:rPr>
+        <w:t xml:space="preserve">Sehingga </w:t>
+      </w:r>
+      <w:r>
+        <w:rPr>
+          <w:rFonts w:ascii="Times New Roman" w:hAnsi="Times New Roman" w:cs="Times New Roman"/>
+        </w:rPr>
+        <w:t>barang[1] adalah barang pertama, barang[2] adalah nama barang ke2 dan seterusnaya.</w:t>
+      </w:r>
+    </w:p>
+    <w:p>
+      <w:pPr>
+        <w:pStyle w:val="ListParagraph"/>
+        <w:numPr>
+          <w:ilvl w:val="0"/>
+          <w:numId w:val="2"/>
+        </w:numPr>
+        <w:rPr>
+          <w:rFonts w:ascii="Times New Roman" w:hAnsi="Times New Roman" w:cs="Times New Roman"/>
+        </w:rPr>
+      </w:pPr>
+      <w:r>
+        <w:rPr>
+          <w:rFonts w:ascii="Times New Roman" w:hAnsi="Times New Roman" w:cs="Times New Roman"/>
+        </w:rPr>
+        <w:t>Transaksi juga sama seperti barang</w:t>
+      </w:r>
+    </w:p>
+    <w:p>
+      <w:pPr>
+        <w:pStyle w:val="ListParagraph"/>
+        <w:numPr>
+          <w:ilvl w:val="0"/>
+          <w:numId w:val="1"/>
+        </w:numPr>
+        <w:rPr>
+          <w:rFonts w:ascii="Times New Roman" w:hAnsi="Times New Roman" w:cs="Times New Roman"/>
+        </w:rPr>
+      </w:pPr>
+      <w:r>
+        <w:rPr>
+          <w:rFonts w:ascii="Times New Roman" w:hAnsi="Times New Roman" w:cs="Times New Roman"/>
+        </w:rPr>
+        <w:t>Membuat kemungkinan kombinasi transaksi yang terjadi sesuai  jumlah barang.</w:t>
+      </w:r>
+    </w:p>
+    <w:p>
+      <w:pPr>
+        <w:pStyle w:val="ListParagraph"/>
+        <w:numPr>
+          <w:ilvl w:val="0"/>
+          <w:numId w:val="2"/>
+        </w:numPr>
+        <w:rPr>
+          <w:rFonts w:ascii="Times New Roman" w:hAnsi="Times New Roman" w:cs="Times New Roman"/>
+        </w:rPr>
+      </w:pPr>
+      <w:r>
+        <w:rPr>
+          <w:rFonts w:ascii="Times New Roman" w:hAnsi="Times New Roman" w:cs="Times New Roman"/>
+        </w:rPr>
+        <w:t xml:space="preserve">Semua nama barang cukup di wakilkan dengan angka, angka akan mewakilkan indeks dari </w:t>
+      </w:r>
+      <w:r>
+        <w:rPr>
+          <w:rFonts w:ascii="Consolas" w:hAnsi="Consolas" w:cs="Times New Roman"/>
+        </w:rPr>
+        <w:t>list barang</w:t>
+      </w:r>
+      <w:r>
+        <w:rPr>
+          <w:rFonts w:ascii="Consolas" w:hAnsi="Consolas" w:cs="Times New Roman"/>
+        </w:rPr>
+        <w:t xml:space="preserve"> </w:t>
+      </w:r>
+      <w:r>
+        <w:rPr>
+          <w:rFonts w:ascii="Times New Roman" w:hAnsi="Times New Roman" w:cs="Times New Roman"/>
+        </w:rPr>
+        <w:t>agar memudahkan dalam membuat tree kombinasi.</w:t>
+      </w:r>
+      <w:r>
+        <w:rPr>
+          <w:rFonts w:ascii="Times New Roman" w:hAnsi="Times New Roman" w:cs="Times New Roman"/>
+        </w:rPr>
+        <w:t>sehingga cukup generat(jml barang)</w:t>
+      </w:r>
+    </w:p>
+    <w:p>
+      <w:pPr>
+        <w:pStyle w:val="ListParagraph"/>
+        <w:numPr>
+          <w:ilvl w:val="0"/>
+          <w:numId w:val="2"/>
+        </w:numPr>
+        <w:rPr>
+          <w:rFonts w:ascii="Times New Roman" w:hAnsi="Times New Roman" w:cs="Times New Roman"/>
+        </w:rPr>
+      </w:pPr>
+      <w:r>
+        <w:rPr>
+          <w:rFonts w:ascii="Times New Roman" w:hAnsi="Times New Roman" w:cs="Times New Roman"/>
+        </w:rPr>
+        <w:t>Setiap node berisi: int info, queue kombinasi, dan int support (rencananya)</w:t>
+      </w:r>
+    </w:p>
+    <w:p>
+      <w:pPr>
+        <w:pStyle w:val="ListParagraph"/>
+        <w:ind w:left="1080"/>
+        <w:rPr>
+          <w:rFonts w:ascii="Consolas" w:hAnsi="Consolas" w:cs="Times New Roman"/>
+          <w:sz w:val="20"/>
+          <w:szCs w:val="20"/>
+        </w:rPr>
+      </w:pPr>
+      <w:r>
+        <w:rPr>
+          <w:rFonts w:ascii="Consolas" w:hAnsi="Consolas" w:cs="Times New Roman"/>
+          <w:sz w:val="20"/>
+          <w:szCs w:val="20"/>
+        </w:rPr>
+        <w:t>Typedef struct node {</w:t>
+      </w:r>
+    </w:p>
+    <w:p>
+      <w:pPr>
+        <w:pStyle w:val="ListParagraph"/>
+        <w:ind w:left="1080"/>
+        <w:rPr>
+          <w:rFonts w:ascii="Consolas" w:hAnsi="Consolas" w:cs="Times New Roman"/>
+          <w:sz w:val="20"/>
+          <w:szCs w:val="20"/>
+        </w:rPr>
+      </w:pPr>
+      <w:r>
+        <w:rPr>
+          <w:rFonts w:ascii="Consolas" w:hAnsi="Consolas" w:cs="Times New Roman"/>
+          <w:sz w:val="20"/>
+          <w:szCs w:val="20"/>
+        </w:rPr>
+        <w:tab/>
+      </w:r>
+      <w:r>
+        <w:rPr>
+          <w:rFonts w:ascii="Consolas" w:hAnsi="Consolas" w:cs="Times New Roman"/>
+          <w:sz w:val="20"/>
+          <w:szCs w:val="20"/>
+        </w:rPr>
+        <w:t>Char info; // berisi char/int sebagai identitas/pengenal node</w:t>
+      </w:r>
+    </w:p>
+    <w:p>
+      <w:pPr>
+        <w:pStyle w:val="ListParagraph"/>
+        <w:ind w:left="1080"/>
+        <w:rPr>
+          <w:rFonts w:ascii="Consolas" w:hAnsi="Consolas" w:cs="Times New Roman"/>
+          <w:sz w:val="20"/>
+          <w:szCs w:val="20"/>
+        </w:rPr>
+      </w:pPr>
+      <w:r>
+        <w:rPr>
+          <w:rFonts w:ascii="Consolas" w:hAnsi="Consolas" w:cs="Times New Roman"/>
+          <w:sz w:val="20"/>
+          <w:szCs w:val="20"/>
+        </w:rPr>
+        <w:tab/>
+        <w:t>Queue kombinasi; //menyimpanurutan kombinasi</w:t>
+      </w:r>
+    </w:p>
+    <w:p>
+      <w:pPr>
+        <w:pStyle w:val="ListParagraph"/>
+        <w:ind w:left="1080"/>
+        <w:rPr>
+          <w:rFonts w:ascii="Consolas" w:hAnsi="Consolas" w:cs="Times New Roman"/>
+          <w:sz w:val="20"/>
+          <w:szCs w:val="20"/>
+        </w:rPr>
+      </w:pPr>
+      <w:r>
+        <w:rPr>
+          <w:rFonts w:ascii="Consolas" w:hAnsi="Consolas" w:cs="Times New Roman"/>
+          <w:sz w:val="20"/>
+          <w:szCs w:val="20"/>
+        </w:rPr>
+        <w:tab/>
+        <w:t xml:space="preserve">Int support; </w:t>
+      </w:r>
+    </w:p>
+    <w:p>
+      <w:pPr>
+        <w:pStyle w:val="ListParagraph"/>
+        <w:ind w:left="1080"/>
+        <w:rPr>
+          <w:rFonts w:ascii="Consolas" w:hAnsi="Consolas" w:cs="Times New Roman"/>
+          <w:sz w:val="20"/>
+          <w:szCs w:val="20"/>
+        </w:rPr>
+      </w:pPr>
+      <w:r>
+        <w:rPr>
+          <w:rFonts w:ascii="Consolas" w:hAnsi="Consolas" w:cs="Times New Roman"/>
+          <w:sz w:val="20"/>
+          <w:szCs w:val="20"/>
+        </w:rPr>
+        <w:t>} node;</w:t>
+      </w:r>
+    </w:p>
+    <w:p>
+      <w:pPr>
+        <w:pStyle w:val="ListParagraph"/>
+        <w:ind w:left="1080"/>
+        <w:rPr>
+          <w:rFonts w:ascii="Consolas" w:hAnsi="Consolas" w:cs="Times New Roman"/>
+          <w:sz w:val="20"/>
+          <w:szCs w:val="20"/>
+        </w:rPr>
+      </w:pPr>
+    </w:p>
+    <w:p>
+      <w:pPr>
+        <w:pStyle w:val="ListParagraph"/>
+        <w:numPr>
+          <w:ilvl w:val="0"/>
+          <w:numId w:val="2"/>
+        </w:numPr>
+        <w:rPr>
+          <w:rFonts w:ascii="Times New Roman" w:hAnsi="Times New Roman" w:cs="Times New Roman"/>
+        </w:rPr>
+      </w:pPr>
+      <w:r>
+        <w:rPr>
+          <w:rFonts w:ascii="Times New Roman" w:hAnsi="Times New Roman" w:cs="Times New Roman"/>
+        </w:rPr>
+        <w:drawing>
+          <wp:anchor distT="0" distB="0" distL="114300" distR="114300" simplePos="0" relativeHeight="251658240" behindDoc="0" locked="0" layoutInCell="1" allowOverlap="1" wp14:anchorId="7B38A795" wp14:editId="59BB8ABE">
+            <wp:simplePos x="0" y="0"/>
+            <wp:positionH relativeFrom="column">
+              <wp:posOffset>327660</wp:posOffset>
+            </wp:positionH>
+            <wp:positionV relativeFrom="paragraph">
+              <wp:posOffset>225425</wp:posOffset>
+            </wp:positionV>
+            <wp:extent cx="5943600" cy="3306445"/>
+            <wp:effectExtent l="0" t="0" r="0" b="8255"/>
+            <wp:wrapTopAndBottom/>
+            <wp:docPr id="2" name="Picture 2"/>
+            <wp:cNvGraphicFramePr>
+              <a:graphicFrameLocks xmlns:a="http://schemas.openxmlformats.org/drawingml/2006/main" noChangeAspect="1"/>
+            </wp:cNvGraphicFramePr>
+            <a:graphic xmlns:a="http://schemas.openxmlformats.org/drawingml/2006/main">
+              <a:graphicData uri="http://schemas.openxmlformats.org/drawingml/2006/picture">
+                <pic:pic xmlns:pic="http://schemas.openxmlformats.org/drawingml/2006/picture">
+                  <pic:nvPicPr>
+                    <pic:cNvPr id="1" name=""/>
+                    <pic:cNvPicPr/>
+                  </pic:nvPicPr>
+                  <pic:blipFill>
+                    <a:blip r:embed="rId11">
+                      <a:extLst>
+                        <a:ext uri="{28A0092B-C50C-407E-A947-70E740481C1C}">
+                          <a14:useLocalDpi xmlns:a14="http://schemas.microsoft.com/office/drawing/2010/main" val="0"/>
+                        </a:ext>
+                      </a:extLst>
+                    </a:blip>
+                    <a:stretch>
+                      <a:fillRect/>
+                    </a:stretch>
+                  </pic:blipFill>
+                  <pic:spPr>
+                    <a:xfrm>
+                      <a:off x="0" y="0"/>
+                      <a:ext cx="5943600" cy="3306445"/>
+                    </a:xfrm>
+                    <a:prstGeom prst="rect">
+                      <a:avLst/>
+                    </a:prstGeom>
+                  </pic:spPr>
+                </pic:pic>
+              </a:graphicData>
+            </a:graphic>
+            <wp14:sizeRelH relativeFrom="page">
+              <wp14:pctWidth>0</wp14:pctWidth>
+            </wp14:sizeRelH>
+            <wp14:sizeRelV relativeFrom="page">
+              <wp14:pctHeight>0</wp14:pctHeight>
+            </wp14:sizeRelV>
+          </wp:anchor>
+        </w:drawing>
+      </w:r>
+      <w:r>
+        <w:rPr>
+          <w:rFonts w:ascii="Times New Roman" w:hAnsi="Times New Roman" w:cs="Times New Roman"/>
+        </w:rPr>
+        <w:t>Gambaran tree:</w:t>
+      </w:r>
+    </w:p>
+    <w:p>
+      <w:pPr>
+        <w:pStyle w:val="ListParagraph"/>
+        <w:numPr>
+          <w:ilvl w:val="0"/>
+          <w:numId w:val="1"/>
+        </w:numPr>
+        <w:rPr>
+          <w:rFonts w:ascii="Times New Roman" w:hAnsi="Times New Roman" w:cs="Times New Roman"/>
+        </w:rPr>
+      </w:pPr>
+      <w:r>
+        <w:rPr>
+          <w:rFonts w:ascii="Times New Roman" w:hAnsi="Times New Roman" w:cs="Times New Roman"/>
+        </w:rPr>
+        <w:lastRenderedPageBreak/>
+        <w:t>Menghitung support</w:t>
+      </w:r>
+    </w:p>
+    <w:p>
+      <w:pPr>
+        <w:pStyle w:val="ListParagraph"/>
+        <w:numPr>
+          <w:ilvl w:val="0"/>
+          <w:numId w:val="2"/>
+        </w:numPr>
+        <w:rPr>
+          <w:rFonts w:ascii="Times New Roman" w:hAnsi="Times New Roman" w:cs="Times New Roman"/>
+        </w:rPr>
+      </w:pPr>
+      <w:r>
+        <w:rPr>
+          <w:rFonts w:ascii="Times New Roman" w:hAnsi="Times New Roman" w:cs="Times New Roman"/>
+        </w:rPr>
+        <w:t>Menghitung support dilakukan secara rekursif yaitu:</w:t>
+      </w:r>
+    </w:p>
+    <w:p>
+      <w:pPr>
+        <w:pStyle w:val="ListParagraph"/>
+        <w:numPr>
+          <w:ilvl w:val="1"/>
+          <w:numId w:val="2"/>
+        </w:numPr>
+        <w:rPr>
+          <w:rFonts w:ascii="Times New Roman" w:hAnsi="Times New Roman" w:cs="Times New Roman"/>
+        </w:rPr>
+      </w:pPr>
+      <w:r>
+        <w:rPr>
+          <w:rFonts w:ascii="Times New Roman" w:hAnsi="Times New Roman" w:cs="Times New Roman"/>
+        </w:rPr>
+        <w:t>Search rekursif, ke kombinasi maks transaksi.</w:t>
+      </w:r>
+    </w:p>
+    <w:p>
+      <w:pPr>
+        <w:pStyle w:val="ListParagraph"/>
+        <w:ind w:left="1800"/>
+        <w:rPr>
+          <w:rFonts w:ascii="Times New Roman" w:hAnsi="Times New Roman" w:cs="Times New Roman"/>
+        </w:rPr>
+      </w:pPr>
+      <w:r>
+        <w:rPr>
+          <w:rFonts w:ascii="Times New Roman" w:hAnsi="Times New Roman" w:cs="Times New Roman"/>
+        </w:rPr>
+        <w:t>Misal T1 (124) maka search ke node yang bernilai 124.</w:t>
+      </w:r>
+    </w:p>
+    <w:p>
+      <w:pPr>
+        <w:pStyle w:val="ListParagraph"/>
+        <w:numPr>
+          <w:ilvl w:val="1"/>
+          <w:numId w:val="2"/>
+        </w:numPr>
+        <w:rPr>
+          <w:rFonts w:ascii="Times New Roman" w:hAnsi="Times New Roman" w:cs="Times New Roman"/>
+        </w:rPr>
+      </w:pPr>
+      <w:r>
+        <w:rPr>
+          <w:rFonts w:ascii="Times New Roman" w:hAnsi="Times New Roman" w:cs="Times New Roman"/>
+        </w:rPr>
+        <w:t>Setelah ketemu, support node tersebut +1;</w:t>
+      </w:r>
+    </w:p>
+    <w:p>
+      <w:pPr>
+        <w:pStyle w:val="ListParagraph"/>
+        <w:numPr>
+          <w:ilvl w:val="1"/>
+          <w:numId w:val="2"/>
+        </w:numPr>
+        <w:rPr>
+          <w:rFonts w:ascii="Times New Roman" w:hAnsi="Times New Roman" w:cs="Times New Roman"/>
+        </w:rPr>
+      </w:pPr>
+      <w:r>
+        <w:rPr>
+          <w:rFonts w:ascii="Times New Roman" w:hAnsi="Times New Roman" w:cs="Times New Roman"/>
+        </w:rPr>
+        <w:t>Rekursif FILO, maka semua node yang terlewati saat mencari node maks tersebut, bertambah satu supportnya. Alias semua kombinasi yang terjadi dalam T1(124) bertambah supportnya</w:t>
+      </w:r>
+    </w:p>
+    <w:p>
+      <w:pPr>
+        <w:pStyle w:val="ListParagraph"/>
+        <w:numPr>
+          <w:ilvl w:val="0"/>
+          <w:numId w:val="1"/>
+        </w:numPr>
+        <w:rPr>
+          <w:rFonts w:ascii="Times New Roman" w:hAnsi="Times New Roman" w:cs="Times New Roman"/>
+        </w:rPr>
+      </w:pPr>
+      <w:r>
+        <w:rPr>
+          <w:rFonts w:ascii="Times New Roman" w:hAnsi="Times New Roman" w:cs="Times New Roman"/>
+        </w:rPr>
+        <w:t>Memindahkan ke string/ list</w:t>
+      </w:r>
+    </w:p>
+    <w:p>
+      <w:pPr>
+        <w:pStyle w:val="ListParagraph"/>
+        <w:numPr>
+          <w:ilvl w:val="0"/>
+          <w:numId w:val="2"/>
+        </w:numPr>
+        <w:rPr>
+          <w:rFonts w:ascii="Times New Roman" w:hAnsi="Times New Roman" w:cs="Times New Roman"/>
+        </w:rPr>
+      </w:pPr>
+      <w:r>
+        <w:rPr>
+          <w:rFonts w:ascii="Times New Roman" w:hAnsi="Times New Roman" w:cs="Times New Roman"/>
+        </w:rPr>
+        <w:t>String akan bertipe data array of array:</w:t>
+      </w:r>
+    </w:p>
+    <w:p>
+      <w:pPr>
+        <w:pStyle w:val="ListParagraph"/>
+        <w:ind w:left="1080"/>
+        <w:rPr>
+          <w:rFonts w:ascii="Times New Roman" w:hAnsi="Times New Roman" w:cs="Times New Roman"/>
+        </w:rPr>
+      </w:pPr>
+      <w:r>
+        <w:rPr>
+          <w:rFonts w:ascii="Times New Roman" w:hAnsi="Times New Roman" w:cs="Times New Roman"/>
+        </w:rPr>
+        <w:t xml:space="preserve">Gambaran: </w:t>
+      </w:r>
+    </w:p>
+    <w:p>
+      <w:pPr>
+        <w:pStyle w:val="ListParagraph"/>
+        <w:ind w:left="1080"/>
+        <w:rPr>
+          <w:rFonts w:ascii="Consolas" w:hAnsi="Consolas" w:cs="Times New Roman"/>
+          <w:sz w:val="20"/>
+          <w:szCs w:val="20"/>
+        </w:rPr>
+      </w:pPr>
+      <w:r>
+        <w:rPr>
+          <w:rFonts w:ascii="Consolas" w:hAnsi="Consolas" w:cs="Times New Roman"/>
+          <w:sz w:val="20"/>
+          <w:szCs w:val="20"/>
+        </w:rPr>
+        <w:t>Typedef struct {</w:t>
+      </w:r>
+    </w:p>
+    <w:p>
+      <w:pPr>
+        <w:pStyle w:val="ListParagraph"/>
+        <w:ind w:left="1080"/>
+        <w:rPr>
+          <w:rFonts w:ascii="Consolas" w:hAnsi="Consolas" w:cs="Times New Roman"/>
+          <w:sz w:val="20"/>
+          <w:szCs w:val="20"/>
+        </w:rPr>
+      </w:pPr>
+      <w:r>
+        <w:rPr>
+          <w:rFonts w:ascii="Consolas" w:hAnsi="Consolas" w:cs="Times New Roman"/>
+          <w:sz w:val="20"/>
+          <w:szCs w:val="20"/>
+        </w:rPr>
+        <w:tab/>
+        <w:t>Char kombinasi[lvl]; //kombinasi yang dikonversi Q-&gt;string</w:t>
+      </w:r>
+    </w:p>
+    <w:p>
+      <w:pPr>
+        <w:pStyle w:val="ListParagraph"/>
+        <w:ind w:left="1080"/>
+        <w:rPr>
+          <w:rFonts w:ascii="Consolas" w:hAnsi="Consolas" w:cs="Times New Roman"/>
+          <w:sz w:val="20"/>
+          <w:szCs w:val="20"/>
+        </w:rPr>
+      </w:pPr>
+      <w:r>
+        <w:rPr>
+          <w:rFonts w:ascii="Consolas" w:hAnsi="Consolas" w:cs="Times New Roman"/>
+          <w:sz w:val="20"/>
+          <w:szCs w:val="20"/>
+        </w:rPr>
+        <w:tab/>
+        <w:t>Int support;</w:t>
+      </w:r>
+    </w:p>
+    <w:p>
+      <w:pPr>
+        <w:pStyle w:val="ListParagraph"/>
+        <w:ind w:left="1080"/>
+        <w:rPr>
+          <w:rFonts w:ascii="Consolas" w:hAnsi="Consolas" w:cs="Times New Roman"/>
+          <w:sz w:val="20"/>
+          <w:szCs w:val="20"/>
+        </w:rPr>
+      </w:pPr>
+      <w:r>
+        <w:rPr>
+          <w:rFonts w:ascii="Consolas" w:hAnsi="Consolas" w:cs="Times New Roman"/>
+          <w:sz w:val="20"/>
+          <w:szCs w:val="20"/>
+        </w:rPr>
+        <w:t>}</w:t>
+      </w:r>
+      <w:r>
+        <w:rPr>
+          <w:rFonts w:ascii="Consolas" w:hAnsi="Consolas" w:cs="Times New Roman"/>
+          <w:sz w:val="20"/>
+          <w:szCs w:val="20"/>
+        </w:rPr>
+        <w:t xml:space="preserve"> </w:t>
+      </w:r>
+      <w:r>
+        <w:rPr>
+          <w:rFonts w:ascii="Consolas" w:hAnsi="Consolas" w:cs="Times New Roman"/>
+          <w:sz w:val="20"/>
+          <w:szCs w:val="20"/>
+        </w:rPr>
+        <w:t>list</w:t>
+      </w:r>
+      <w:r>
+        <w:rPr>
+          <w:rFonts w:ascii="Consolas" w:hAnsi="Consolas" w:cs="Times New Roman"/>
+          <w:sz w:val="20"/>
+          <w:szCs w:val="20"/>
+        </w:rPr>
+        <w:t>KS; //list kombin support</w:t>
+      </w:r>
+    </w:p>
+    <w:p>
+      <w:pPr>
+        <w:pStyle w:val="ListParagraph"/>
+        <w:ind w:left="1080"/>
+        <w:rPr>
+          <w:rFonts w:ascii="Consolas" w:hAnsi="Consolas" w:cs="Times New Roman"/>
+          <w:sz w:val="20"/>
+          <w:szCs w:val="20"/>
+        </w:rPr>
+      </w:pPr>
+      <w:r>
+        <w:rPr>
+          <w:rFonts w:ascii="Consolas" w:hAnsi="Consolas" w:cs="Times New Roman"/>
+          <w:sz w:val="20"/>
+          <w:szCs w:val="20"/>
+        </w:rPr>
+        <w:t>//deklarasi</w:t>
+      </w:r>
+    </w:p>
+    <w:p>
+      <w:pPr>
+        <w:pStyle w:val="ListParagraph"/>
+        <w:ind w:left="1080"/>
+        <w:rPr>
+          <w:rFonts w:ascii="Consolas" w:hAnsi="Consolas" w:cs="Times New Roman"/>
+          <w:sz w:val="20"/>
+          <w:szCs w:val="20"/>
+        </w:rPr>
+      </w:pPr>
+      <w:r>
+        <w:rPr>
+          <w:rFonts w:ascii="Consolas" w:hAnsi="Consolas" w:cs="Times New Roman"/>
+          <w:sz w:val="20"/>
+          <w:szCs w:val="20"/>
+        </w:rPr>
+        <w:t>listKS kombinasi[2^n-1];</w:t>
+      </w:r>
+    </w:p>
+    <w:p>
+      <w:pPr>
+        <w:pStyle w:val="ListParagraph"/>
+        <w:ind w:left="1080"/>
+        <w:rPr>
+          <w:rFonts w:ascii="Consolas" w:hAnsi="Consolas" w:cs="Times New Roman"/>
+          <w:sz w:val="20"/>
+          <w:szCs w:val="20"/>
+        </w:rPr>
+      </w:pPr>
+    </w:p>
+    <w:p>
+      <w:pPr>
+        <w:pStyle w:val="ListParagraph"/>
+        <w:numPr>
+          <w:ilvl w:val="0"/>
+          <w:numId w:val="2"/>
+        </w:numPr>
+        <w:rPr>
+          <w:rFonts w:ascii="Consolas" w:hAnsi="Consolas" w:cs="Times New Roman"/>
+          <w:sz w:val="20"/>
+          <w:szCs w:val="20"/>
+        </w:rPr>
+      </w:pPr>
+      <w:r>
+        <w:rPr>
+          <w:rFonts w:ascii="Times New Roman" w:hAnsi="Times New Roman" w:cs="Times New Roman"/>
+        </w:rPr>
+        <w:t>untuk tipe data bisa jadi menggunakan linklist, jika diperlukan delete, yaitu kalau kombinasi yang supportnya dibawah standar dihapus.</w:t>
+      </w:r>
+    </w:p>
+    <w:p>
+      <w:pPr>
+        <w:pStyle w:val="ListParagraph"/>
+        <w:numPr>
+          <w:ilvl w:val="0"/>
+          <w:numId w:val="2"/>
+        </w:numPr>
+        <w:rPr>
+          <w:rFonts w:ascii="Consolas" w:hAnsi="Consolas" w:cs="Times New Roman"/>
+          <w:sz w:val="20"/>
+          <w:szCs w:val="20"/>
+        </w:rPr>
+      </w:pPr>
+      <w:r>
+        <w:rPr>
+          <w:rFonts w:ascii="Consolas" w:hAnsi="Consolas" w:cs="Times New Roman"/>
+          <w:sz w:val="20"/>
+          <w:szCs w:val="20"/>
+        </w:rPr>
+        <w:t>Gambaran:</w:t>
+      </w:r>
+    </w:p>
+    <w:p>
+      <w:pPr>
+        <w:pStyle w:val="ListParagraph"/>
+        <w:ind w:left="1080"/>
+        <w:rPr>
+          <w:rFonts w:ascii="Consolas" w:hAnsi="Consolas" w:cs="Times New Roman"/>
+          <w:sz w:val="20"/>
+          <w:szCs w:val="20"/>
+        </w:rPr>
+      </w:pPr>
+      <w:r>
+        <w:rPr>
+          <w:rFonts w:ascii="Consolas" w:hAnsi="Consolas" w:cs="Times New Roman"/>
+          <w:sz w:val="20"/>
+          <w:szCs w:val="20"/>
+        </w:rPr>
+        <w:drawing>
+          <wp:inline distT="0" distB="0" distL="0" distR="0" wp14:anchorId="693FD5EE" wp14:editId="50FEEB25">
+            <wp:extent cx="4755292" cy="1707028"/>
+            <wp:effectExtent l="0" t="0" r="7620" b="7620"/>
+            <wp:docPr id="3" name="Picture 3"/>
+            <wp:cNvGraphicFramePr>
+              <a:graphicFrameLocks xmlns:a="http://schemas.openxmlformats.org/drawingml/2006/main" noChangeAspect="1"/>
+            </wp:cNvGraphicFramePr>
+            <a:graphic xmlns:a="http://schemas.openxmlformats.org/drawingml/2006/main">
+              <a:graphicData uri="http://schemas.openxmlformats.org/drawingml/2006/picture">
+                <pic:pic xmlns:pic="http://schemas.openxmlformats.org/drawingml/2006/picture">
+                  <pic:nvPicPr>
+                    <pic:cNvPr id="1" name=""/>
+                    <pic:cNvPicPr/>
+                  </pic:nvPicPr>
+                  <pic:blipFill>
+                    <a:blip r:embed="rId12"/>
+                    <a:stretch>
+                      <a:fillRect/>
+                    </a:stretch>
+                  </pic:blipFill>
+                  <pic:spPr>
+                    <a:xfrm>
+                      <a:off x="0" y="0"/>
+                      <a:ext cx="4755292" cy="1707028"/>
+                    </a:xfrm>
+                    <a:prstGeom prst="rect">
+                      <a:avLst/>
+                    </a:prstGeom>
+                  </pic:spPr>
+                </pic:pic>
+              </a:graphicData>
+            </a:graphic>
+          </wp:inline>
+        </w:drawing>
+      </w:r>
+    </w:p>
+    <w:p>
+      <w:pPr>
+        <w:pStyle w:val="ListParagraph"/>
+        <w:numPr>
+          <w:ilvl w:val="0"/>
+          <w:numId w:val="2"/>
+        </w:numPr>
+        <w:rPr>
+          <w:rFonts w:ascii="Times New Roman" w:hAnsi="Times New Roman" w:cs="Times New Roman"/>
+        </w:rPr>
+      </w:pPr>
+      <w:r>
+        <w:rPr>
+          <w:rFonts w:ascii="Times New Roman" w:hAnsi="Times New Roman" w:cs="Times New Roman"/>
+        </w:rPr>
+        <w:t>Proses Q-&gt;string menggunakan level order</w:t>
+      </w:r>
+      <w:r>
+        <w:rPr>
+          <w:rFonts w:ascii="Times New Roman" w:hAnsi="Times New Roman" w:cs="Times New Roman"/>
+        </w:rPr>
+        <w:t xml:space="preserve"> sehingga ukuran string yang dibuat untuk menampung kombinasi dari queue jumlah nya sesuai, tidak ada yang berlebih.</w:t>
+      </w:r>
+    </w:p>
+    <w:p>
+      <w:pPr>
+        <w:pStyle w:val="ListParagraph"/>
+        <w:ind w:left="1080"/>
+        <w:rPr>
+          <w:rFonts w:ascii="Times New Roman" w:hAnsi="Times New Roman" w:cs="Times New Roman"/>
+        </w:rPr>
+      </w:pPr>
+      <w:r>
+        <w:rPr>
+          <w:rFonts w:ascii="Times New Roman" w:hAnsi="Times New Roman" w:cs="Times New Roman"/>
+        </w:rPr>
+        <w:t>Gambaran:</w:t>
+      </w:r>
+    </w:p>
+    <w:p>
+      <w:pPr>
+        <w:pStyle w:val="ListParagraph"/>
+        <w:numPr>
+          <w:ilvl w:val="1"/>
+          <w:numId w:val="2"/>
+        </w:numPr>
+        <w:rPr>
+          <w:rFonts w:ascii="Times New Roman" w:hAnsi="Times New Roman" w:cs="Times New Roman"/>
+        </w:rPr>
+      </w:pPr>
+      <w:r>
+        <w:rPr>
+          <w:rFonts w:ascii="Times New Roman" w:hAnsi="Times New Roman" w:cs="Times New Roman"/>
+        </w:rPr>
+        <w:t>Int k</w:t>
+      </w:r>
+      <w:r>
+        <w:rPr>
+          <w:rFonts w:ascii="Times New Roman" w:hAnsi="Times New Roman" w:cs="Times New Roman"/>
+        </w:rPr>
+        <w:tab/>
+        <w:t>//level</w:t>
+      </w:r>
+    </w:p>
+    <w:p>
+      <w:pPr>
+        <w:pStyle w:val="ListParagraph"/>
+        <w:numPr>
+          <w:ilvl w:val="1"/>
+          <w:numId w:val="2"/>
+        </w:numPr>
+        <w:rPr>
+          <w:rFonts w:ascii="Times New Roman" w:hAnsi="Times New Roman" w:cs="Times New Roman"/>
+        </w:rPr>
+      </w:pPr>
+      <w:r>
+        <w:rPr>
+          <w:rFonts w:ascii="Times New Roman" w:hAnsi="Times New Roman" w:cs="Times New Roman"/>
+        </w:rPr>
+        <w:t>Char kombin[k]</w:t>
+      </w:r>
+      <w:r>
+        <w:rPr>
+          <w:rFonts w:ascii="Times New Roman" w:hAnsi="Times New Roman" w:cs="Times New Roman"/>
+        </w:rPr>
+        <w:tab/>
+        <w:t>//jumlah indekx string sesuai element</w:t>
+      </w:r>
+    </w:p>
+    <w:p>
+      <w:pPr>
+        <w:pStyle w:val="ListParagraph"/>
+        <w:numPr>
+          <w:ilvl w:val="1"/>
+          <w:numId w:val="2"/>
+        </w:numPr>
+        <w:rPr>
+          <w:rFonts w:ascii="Times New Roman" w:hAnsi="Times New Roman" w:cs="Times New Roman"/>
+        </w:rPr>
+      </w:pPr>
+      <w:r>
+        <w:rPr>
+          <w:rFonts w:ascii="Times New Roman" w:hAnsi="Times New Roman" w:cs="Times New Roman"/>
+        </w:rPr>
+        <w:t>Selama i kurang dari k</w:t>
+      </w:r>
+    </w:p>
+    <w:p>
+      <w:pPr>
+        <w:pStyle w:val="ListParagraph"/>
+        <w:ind w:left="1800"/>
+        <w:rPr>
+          <w:rFonts w:ascii="Times New Roman" w:hAnsi="Times New Roman" w:cs="Times New Roman"/>
+        </w:rPr>
+      </w:pPr>
+      <w:r>
+        <w:rPr>
+          <w:rFonts w:ascii="Times New Roman" w:hAnsi="Times New Roman" w:cs="Times New Roman"/>
+        </w:rPr>
+        <w:t>Kombin[i]</w:t>
+      </w:r>
+      <w:r>
+        <w:rPr>
+          <w:rFonts w:ascii="Times New Roman" w:hAnsi="Times New Roman" w:cs="Times New Roman"/>
+        </w:rPr>
+        <w:t>= dequeue</w:t>
+      </w:r>
+      <w:r>
+        <w:rPr>
+          <w:rFonts w:ascii="Times New Roman" w:hAnsi="Times New Roman" w:cs="Times New Roman"/>
+        </w:rPr>
+        <w:tab/>
+        <w:t>//da</w:t>
+      </w:r>
+      <w:bookmarkStart w:id="0" w:name="_GoBack"/>
+      <w:bookmarkEnd w:id="0"/>
+      <w:r>
+        <w:rPr>
+          <w:rFonts w:ascii="Times New Roman" w:hAnsi="Times New Roman" w:cs="Times New Roman"/>
+        </w:rPr>
+        <w:t>ri queu node yang bersangkutan.</w:t>
+      </w:r>
+    </w:p>
+    <w:p>
+      <w:pPr>
+        <w:pStyle w:val="ListParagraph"/>
+        <w:numPr>
+          <w:ilvl w:val="0"/>
+          <w:numId w:val="1"/>
+        </w:numPr>
+        <w:rPr>
+          <w:rFonts w:ascii="Times New Roman" w:hAnsi="Times New Roman" w:cs="Times New Roman"/>
+        </w:rPr>
+      </w:pPr>
+      <w:r>
+        <w:rPr>
+          <w:rFonts w:ascii="Times New Roman" w:hAnsi="Times New Roman" w:cs="Times New Roman"/>
+        </w:rPr>
+        <w:t>Setelah terhitung supportnya,tentukan Min Support</w:t>
+      </w:r>
+    </w:p>
     <w:sectPr>
       <w:pgSz w:w="12240" w:h="15840"/>
       <w:pgMar w:top="1440" w:right="1440" w:bottom="1440" w:left="1440" w:header="720" w:footer="720" w:gutter="0"/>
@@ -779,8 +1821,221 @@
 </w:document>
 </file>
 
+<file path=word/numbering.xml><?xml version="1.0" encoding="utf-8"?>
+<w:numbering xmlns:wpc="http://schemas.microsoft.com/office/word/2010/wordprocessingCanvas" xmlns:cx="http://schemas.microsoft.com/office/drawing/2014/chartex" xmlns:cx1="http://schemas.microsoft.com/office/drawing/2015/9/8/chartex" xmlns:cx2="http://schemas.microsoft.com/office/drawing/2015/10/21/chartex" xmlns:cx3="http://schemas.microsoft.com/office/drawing/2016/5/9/chartex" xmlns:cx4="http://schemas.microsoft.com/office/drawing/2016/5/10/chartex" xmlns:cx5="http://schemas.microsoft.com/office/drawing/2016/5/11/chartex" xmlns:cx6="http://schemas.microsoft.com/office/drawing/2016/5/12/chartex" xmlns:cx7="http://schemas.microsoft.com/office/drawing/2016/5/13/chartex" xmlns:cx8="http://schemas.microsoft.com/office/drawing/2016/5/14/chartex" xmlns:mc="http://schemas.openxmlformats.org/markup-compatibility/2006" xmlns:aink="http://schemas.microsoft.com/office/drawing/2016/ink" xmlns:am3d="http://schemas.microsoft.com/office/drawing/2017/model3d" xmlns:o="urn:schemas-microsoft-com:office:office" xmlns:r="http://schemas.openxmlformats.org/officeDocument/2006/relationships" xmlns:m="http://schemas.openxmlformats.org/officeDocument/2006/math" xmlns:v="urn:schemas-microsoft-com:vml" xmlns:wp14="http://schemas.microsoft.com/office/word/2010/wordprocessingDrawing" xmlns:wp="http://schemas.openxmlformats.org/drawingml/2006/wordprocessingDrawing" xmlns:w10="urn:schemas-microsoft-com:office:word" xmlns:w="http://schemas.openxmlformats.org/wordprocessingml/2006/main" xmlns:w14="http://schemas.microsoft.com/office/word/2010/wordml" xmlns:w15="http://schemas.microsoft.com/office/word/2012/wordml" xmlns:w16cid="http://schemas.microsoft.com/office/word/2016/wordml/cid" xmlns:w16se="http://schemas.microsoft.com/office/word/2015/wordml/symex" xmlns:wpg="http://schemas.microsoft.com/office/word/2010/wordprocessingGroup" xmlns:wpi="http://schemas.microsoft.com/office/word/2010/wordprocessingInk" xmlns:wne="http://schemas.microsoft.com/office/word/2006/wordml" xmlns:wps="http://schemas.microsoft.com/office/word/2010/wordprocessingShape" mc:Ignorable="w14 w15 w16se w16cid wp14">
+  <w:abstractNum w:abstractNumId="0" w15:restartNumberingAfterBreak="0">
+    <w:nsid w:val="230B223A"/>
+    <w:multiLevelType w:val="hybridMultilevel"/>
+    <w:tmpl w:val="2124CE66"/>
+    <w:lvl w:ilvl="0" w:tplc="0409000F">
+      <w:start w:val="1"/>
+      <w:numFmt w:val="decimal"/>
+      <w:lvlText w:val="%1."/>
+      <w:lvlJc w:val="left"/>
+      <w:pPr>
+        <w:ind w:left="720" w:hanging="360"/>
+      </w:pPr>
+      <w:rPr>
+        <w:rFonts w:hint="default"/>
+      </w:rPr>
+    </w:lvl>
+    <w:lvl w:ilvl="1" w:tplc="04090019" w:tentative="1">
+      <w:start w:val="1"/>
+      <w:numFmt w:val="lowerLetter"/>
+      <w:lvlText w:val="%2."/>
+      <w:lvlJc w:val="left"/>
+      <w:pPr>
+        <w:ind w:left="1440" w:hanging="360"/>
+      </w:pPr>
+    </w:lvl>
+    <w:lvl w:ilvl="2" w:tplc="0409001B" w:tentative="1">
+      <w:start w:val="1"/>
+      <w:numFmt w:val="lowerRoman"/>
+      <w:lvlText w:val="%3."/>
+      <w:lvlJc w:val="right"/>
+      <w:pPr>
+        <w:ind w:left="2160" w:hanging="180"/>
+      </w:pPr>
+    </w:lvl>
+    <w:lvl w:ilvl="3" w:tplc="0409000F" w:tentative="1">
+      <w:start w:val="1"/>
+      <w:numFmt w:val="decimal"/>
+      <w:lvlText w:val="%4."/>
+      <w:lvlJc w:val="left"/>
+      <w:pPr>
+        <w:ind w:left="2880" w:hanging="360"/>
+      </w:pPr>
+    </w:lvl>
+    <w:lvl w:ilvl="4" w:tplc="04090019" w:tentative="1">
+      <w:start w:val="1"/>
+      <w:numFmt w:val="lowerLetter"/>
+      <w:lvlText w:val="%5."/>
+      <w:lvlJc w:val="left"/>
+      <w:pPr>
+        <w:ind w:left="3600" w:hanging="360"/>
+      </w:pPr>
+    </w:lvl>
+    <w:lvl w:ilvl="5" w:tplc="0409001B" w:tentative="1">
+      <w:start w:val="1"/>
+      <w:numFmt w:val="lowerRoman"/>
+      <w:lvlText w:val="%6."/>
+      <w:lvlJc w:val="right"/>
+      <w:pPr>
+        <w:ind w:left="4320" w:hanging="180"/>
+      </w:pPr>
+    </w:lvl>
+    <w:lvl w:ilvl="6" w:tplc="0409000F" w:tentative="1">
+      <w:start w:val="1"/>
+      <w:numFmt w:val="decimal"/>
+      <w:lvlText w:val="%7."/>
+      <w:lvlJc w:val="left"/>
+      <w:pPr>
+        <w:ind w:left="5040" w:hanging="360"/>
+      </w:pPr>
+    </w:lvl>
+    <w:lvl w:ilvl="7" w:tplc="04090019" w:tentative="1">
+      <w:start w:val="1"/>
+      <w:numFmt w:val="lowerLetter"/>
+      <w:lvlText w:val="%8."/>
+      <w:lvlJc w:val="left"/>
+      <w:pPr>
+        <w:ind w:left="5760" w:hanging="360"/>
+      </w:pPr>
+    </w:lvl>
+    <w:lvl w:ilvl="8" w:tplc="0409001B" w:tentative="1">
+      <w:start w:val="1"/>
+      <w:numFmt w:val="lowerRoman"/>
+      <w:lvlText w:val="%9."/>
+      <w:lvlJc w:val="right"/>
+      <w:pPr>
+        <w:ind w:left="6480" w:hanging="180"/>
+      </w:pPr>
+    </w:lvl>
+  </w:abstractNum>
+  <w:abstractNum w:abstractNumId="1" w15:restartNumberingAfterBreak="0">
+    <w:nsid w:val="68EB46EC"/>
+    <w:multiLevelType w:val="hybridMultilevel"/>
+    <w:tmpl w:val="3BC66B7A"/>
+    <w:lvl w:ilvl="0" w:tplc="04090001">
+      <w:start w:val="1"/>
+      <w:numFmt w:val="bullet"/>
+      <w:lvlText w:val=""/>
+      <w:lvlJc w:val="left"/>
+      <w:pPr>
+        <w:ind w:left="1080" w:hanging="360"/>
+      </w:pPr>
+      <w:rPr>
+        <w:rFonts w:ascii="Symbol" w:hAnsi="Symbol" w:hint="default"/>
+      </w:rPr>
+    </w:lvl>
+    <w:lvl w:ilvl="1" w:tplc="04090003">
+      <w:start w:val="1"/>
+      <w:numFmt w:val="bullet"/>
+      <w:lvlText w:val="o"/>
+      <w:lvlJc w:val="left"/>
+      <w:pPr>
+        <w:ind w:left="1800" w:hanging="360"/>
+      </w:pPr>
+      <w:rPr>
+        <w:rFonts w:ascii="Courier New" w:hAnsi="Courier New" w:cs="Courier New" w:hint="default"/>
+      </w:rPr>
+    </w:lvl>
+    <w:lvl w:ilvl="2" w:tplc="04090005" w:tentative="1">
+      <w:start w:val="1"/>
+      <w:numFmt w:val="bullet"/>
+      <w:lvlText w:val=""/>
+      <w:lvlJc w:val="left"/>
+      <w:pPr>
+        <w:ind w:left="2520" w:hanging="360"/>
+      </w:pPr>
+      <w:rPr>
+        <w:rFonts w:ascii="Wingdings" w:hAnsi="Wingdings" w:hint="default"/>
+      </w:rPr>
+    </w:lvl>
+    <w:lvl w:ilvl="3" w:tplc="04090001" w:tentative="1">
+      <w:start w:val="1"/>
+      <w:numFmt w:val="bullet"/>
+      <w:lvlText w:val=""/>
+      <w:lvlJc w:val="left"/>
+      <w:pPr>
+        <w:ind w:left="3240" w:hanging="360"/>
+      </w:pPr>
+      <w:rPr>
+        <w:rFonts w:ascii="Symbol" w:hAnsi="Symbol" w:hint="default"/>
+      </w:rPr>
+    </w:lvl>
+    <w:lvl w:ilvl="4" w:tplc="04090003" w:tentative="1">
+      <w:start w:val="1"/>
+      <w:numFmt w:val="bullet"/>
+      <w:lvlText w:val="o"/>
+      <w:lvlJc w:val="left"/>
+      <w:pPr>
+        <w:ind w:left="3960" w:hanging="360"/>
+      </w:pPr>
+      <w:rPr>
+        <w:rFonts w:ascii="Courier New" w:hAnsi="Courier New" w:cs="Courier New" w:hint="default"/>
+      </w:rPr>
+    </w:lvl>
+    <w:lvl w:ilvl="5" w:tplc="04090005" w:tentative="1">
+      <w:start w:val="1"/>
+      <w:numFmt w:val="bullet"/>
+      <w:lvlText w:val=""/>
+      <w:lvlJc w:val="left"/>
+      <w:pPr>
+        <w:ind w:left="4680" w:hanging="360"/>
+      </w:pPr>
+      <w:rPr>
+        <w:rFonts w:ascii="Wingdings" w:hAnsi="Wingdings" w:hint="default"/>
+      </w:rPr>
+    </w:lvl>
+    <w:lvl w:ilvl="6" w:tplc="04090001" w:tentative="1">
+      <w:start w:val="1"/>
+      <w:numFmt w:val="bullet"/>
+      <w:lvlText w:val=""/>
+      <w:lvlJc w:val="left"/>
+      <w:pPr>
+        <w:ind w:left="5400" w:hanging="360"/>
+      </w:pPr>
+      <w:rPr>
+        <w:rFonts w:ascii="Symbol" w:hAnsi="Symbol" w:hint="default"/>
+      </w:rPr>
+    </w:lvl>
+    <w:lvl w:ilvl="7" w:tplc="04090003" w:tentative="1">
+      <w:start w:val="1"/>
+      <w:numFmt w:val="bullet"/>
+      <w:lvlText w:val="o"/>
+      <w:lvlJc w:val="left"/>
+      <w:pPr>
+        <w:ind w:left="6120" w:hanging="360"/>
+      </w:pPr>
+      <w:rPr>
+        <w:rFonts w:ascii="Courier New" w:hAnsi="Courier New" w:cs="Courier New" w:hint="default"/>
+      </w:rPr>
+    </w:lvl>
+    <w:lvl w:ilvl="8" w:tplc="04090005" w:tentative="1">
+      <w:start w:val="1"/>
+      <w:numFmt w:val="bullet"/>
+      <w:lvlText w:val=""/>
+      <w:lvlJc w:val="left"/>
+      <w:pPr>
+        <w:ind w:left="6840" w:hanging="360"/>
+      </w:pPr>
+      <w:rPr>
+        <w:rFonts w:ascii="Wingdings" w:hAnsi="Wingdings" w:hint="default"/>
+      </w:rPr>
+    </w:lvl>
+  </w:abstractNum>
+  <w:num w:numId="1">
+    <w:abstractNumId w:val="0"/>
+  </w:num>
+  <w:num w:numId="2">
+    <w:abstractNumId w:val="1"/>
+  </w:num>
+</w:numbering>
+</file>
+
 <file path=word/styles.xml><?xml version="1.0" encoding="utf-8"?>
-<w:styles xmlns:mc="http://schemas.openxmlformats.org/markup-compatibility/2006" xmlns:r="http://schemas.openxmlformats.org/officeDocument/2006/relationships" xmlns:w="http://schemas.openxmlformats.org/wordprocessingml/2006/main" xmlns:w14="http://schemas.microsoft.com/office/word/2010/wordml" xmlns:w15="http://schemas.microsoft.com/office/word/2012/wordml" xmlns:w16cex="http://schemas.microsoft.com/office/word/2018/wordml/cex" xmlns:w16cid="http://schemas.microsoft.com/office/word/2016/wordml/cid" xmlns:w16="http://schemas.microsoft.com/office/word/2018/wordml" xmlns:w16se="http://schemas.microsoft.com/office/word/2015/wordml/symex" mc:Ignorable="w14 w15 w16se w16cid w16 w16cex">
+<w:styles xmlns:mc="http://schemas.openxmlformats.org/markup-compatibility/2006" xmlns:r="http://schemas.openxmlformats.org/officeDocument/2006/relationships" xmlns:w="http://schemas.openxmlformats.org/wordprocessingml/2006/main" xmlns:w14="http://schemas.microsoft.com/office/word/2010/wordml" xmlns:w15="http://schemas.microsoft.com/office/word/2012/wordml" xmlns:w16cid="http://schemas.microsoft.com/office/word/2016/wordml/cid" xmlns:w16se="http://schemas.microsoft.com/office/word/2015/wordml/symex" mc:Ignorable="w14 w15 w16se w16cid">
   <w:docDefaults>
     <w:rPrDefault>
       <w:rPr>
@@ -796,7 +2051,7 @@
       </w:pPr>
     </w:pPrDefault>
   </w:docDefaults>
-  <w:latentStyles w:defLockedState="0" w:defUIPriority="99" w:defSemiHidden="0" w:defUnhideWhenUsed="0" w:defQFormat="0" w:count="376">
+  <w:latentStyles w:defLockedState="0" w:defUIPriority="99" w:defSemiHidden="0" w:defUnhideWhenUsed="0" w:defQFormat="0" w:count="377">
     <w:lsdException w:name="Normal" w:uiPriority="0" w:qFormat="1"/>
     <w:lsdException w:name="heading 1" w:uiPriority="9" w:qFormat="1"/>
     <w:lsdException w:name="heading 2" w:semiHidden="1" w:uiPriority="9" w:unhideWhenUsed="1" w:qFormat="1"/>
@@ -902,7 +2157,6 @@
     <w:lsdException w:name="HTML Sample" w:semiHidden="1" w:unhideWhenUsed="1"/>
     <w:lsdException w:name="HTML Typewriter" w:semiHidden="1" w:unhideWhenUsed="1"/>
     <w:lsdException w:name="HTML Variable" w:semiHidden="1" w:unhideWhenUsed="1"/>
-    <w:lsdException w:name="Normal Table" w:semiHidden="1" w:unhideWhenUsed="1"/>
     <w:lsdException w:name="annotation subject" w:semiHidden="1" w:unhideWhenUsed="1"/>
     <w:lsdException w:name="No List" w:semiHidden="1" w:unhideWhenUsed="1"/>
     <w:lsdException w:name="Outline List 1" w:semiHidden="1" w:unhideWhenUsed="1"/>
@@ -949,10 +2203,8 @@
     <w:lsdException w:name="Table Subtle 2" w:semiHidden="1" w:unhideWhenUsed="1"/>
     <w:lsdException w:name="Table Web 1" w:semiHidden="1" w:unhideWhenUsed="1"/>
     <w:lsdException w:name="Table Web 2" w:semiHidden="1" w:unhideWhenUsed="1"/>
-    <w:lsdException w:name="Table Web 3" w:semiHidden="1" w:unhideWhenUsed="1"/>
     <w:lsdException w:name="Balloon Text" w:semiHidden="1" w:unhideWhenUsed="1"/>
     <w:lsdException w:name="Table Grid" w:uiPriority="39"/>
-    <w:lsdException w:name="Table Theme" w:semiHidden="1" w:unhideWhenUsed="1"/>
     <w:lsdException w:name="Placeholder Text" w:semiHidden="1"/>
     <w:lsdException w:name="No Spacing" w:uiPriority="1" w:qFormat="1"/>
     <w:lsdException w:name="Light Shading" w:uiPriority="60"/>
@@ -1173,6 +2425,7 @@
     <w:lsdException w:name="Hashtag" w:semiHidden="1" w:unhideWhenUsed="1"/>
     <w:lsdException w:name="Unresolved Mention" w:semiHidden="1" w:unhideWhenUsed="1"/>
     <w:lsdException w:name="Smart Link" w:semiHidden="1" w:unhideWhenUsed="1"/>
+    <w:lsdException w:name="Smart Link Error" w:semiHidden="1" w:unhideWhenUsed="1"/>
   </w:latentStyles>
   <w:style w:type="paragraph" w:default="1" w:styleId="Normal">
     <w:name w:val="Normal"/>
@@ -3241,7 +4494,7 @@
   <dgm:whole/>
   <dgm:extLst>
     <a:ext uri="http://schemas.microsoft.com/office/drawing/2008/diagram">
-      <dsp:dataModelExt xmlns:dsp="http://schemas.microsoft.com/office/drawing/2008/diagram" relId="rId9" minVer="http://schemas.openxmlformats.org/drawingml/2006/diagram"/>
+      <dsp:dataModelExt xmlns:dsp="http://schemas.microsoft.com/office/drawing/2008/diagram" relId="rId10" minVer="http://schemas.openxmlformats.org/drawingml/2006/diagram"/>
     </a:ext>
   </dgm:extLst>
 </dgm:dataModel>
@@ -7585,7 +8838,7 @@
 </file>
 
 <file path=customXml/itemProps1.xml><?xml version="1.0" encoding="utf-8"?>
-<ds:datastoreItem xmlns:ds="http://schemas.openxmlformats.org/officeDocument/2006/customXml" ds:itemID="{68EC22CD-9A28-4548-8B3B-A92E9A7DCFE4}">
+<ds:datastoreItem xmlns:ds="http://schemas.openxmlformats.org/officeDocument/2006/customXml" ds:itemID="{87D57484-CD07-4FE3-865B-09A53D703B5F}">
   <ds:schemaRefs>
     <ds:schemaRef ds:uri="http://schemas.openxmlformats.org/officeDocument/2006/bibliography"/>
   </ds:schemaRefs>

</xml_diff>